<commit_message>
РО finished, images added
</commit_message>
<xml_diff>
--- a/Documentation/Руководство оператора .docx
+++ b/Documentation/Руководство оператора .docx
@@ -225,7 +225,19 @@
               <w:rPr>
                 <w:b/>
               </w:rPr>
-              <w:t>RU.17701729.505100-01 ТЗ 01-1-Л</w:t>
+              <w:t xml:space="preserve">RU.17701729.505100-01 </w:t>
+            </w:r>
+            <w:r>
+              <w:rPr>
+                <w:b/>
+              </w:rPr>
+              <w:t>34</w:t>
+            </w:r>
+            <w:r>
+              <w:rPr>
+                <w:b/>
+              </w:rPr>
+              <w:t xml:space="preserve"> 01-1-Л</w:t>
             </w:r>
             <w:r>
               <w:rPr>
@@ -551,8 +563,10 @@
         <w:tblLook w:val="04A0" w:firstRow="1" w:lastRow="0" w:firstColumn="1" w:lastColumn="0" w:noHBand="0" w:noVBand="1"/>
       </w:tblPr>
       <w:tblGrid>
-        <w:gridCol w:w="5800"/>
-        <w:gridCol w:w="5824"/>
+        <w:gridCol w:w="4750"/>
+        <w:gridCol w:w="1050"/>
+        <w:gridCol w:w="4774"/>
+        <w:gridCol w:w="1050"/>
       </w:tblGrid>
       <w:tr>
         <w:trPr>
@@ -561,95 +575,6 @@
         <w:tc>
           <w:tcPr>
             <w:tcW w:w="5800" w:type="dxa"/>
-            <w:tcBorders>
-              <w:top w:val="nil"/>
-              <w:left w:val="nil"/>
-              <w:bottom w:val="nil"/>
-              <w:right w:val="nil"/>
-            </w:tcBorders>
-          </w:tcPr>
-          <w:p>
-            <w:pPr>
-              <w:rPr>
-                <w:b/>
-              </w:rPr>
-            </w:pPr>
-            <w:bookmarkStart w:id="1" w:name="_Hlk530072050"/>
-            <w:r>
-              <w:rPr>
-                <w:b/>
-              </w:rPr>
-              <w:lastRenderedPageBreak/>
-              <w:t xml:space="preserve">УТВЕРЖДЕНО  </w:t>
-            </w:r>
-          </w:p>
-          <w:p>
-            <w:r>
-              <w:rPr>
-                <w:b/>
-              </w:rPr>
-              <w:t>RU.17701729.505100-01 ТЗ 01-1-ЛУ</w:t>
-            </w:r>
-            <w:bookmarkEnd w:id="1"/>
-          </w:p>
-        </w:tc>
-        <w:tc>
-          <w:tcPr>
-            <w:tcW w:w="5824" w:type="dxa"/>
-            <w:tcBorders>
-              <w:top w:val="nil"/>
-              <w:left w:val="nil"/>
-              <w:bottom w:val="nil"/>
-              <w:right w:val="nil"/>
-            </w:tcBorders>
-          </w:tcPr>
-          <w:p>
-            <w:pPr>
-              <w:jc w:val="center"/>
-            </w:pPr>
-          </w:p>
-        </w:tc>
-      </w:tr>
-      <w:tr>
-        <w:trPr>
-          <w:trHeight w:val="3849"/>
-        </w:trPr>
-        <w:tc>
-          <w:tcPr>
-            <w:tcW w:w="5800" w:type="dxa"/>
-            <w:tcBorders>
-              <w:top w:val="nil"/>
-              <w:left w:val="nil"/>
-              <w:bottom w:val="nil"/>
-              <w:right w:val="nil"/>
-            </w:tcBorders>
-          </w:tcPr>
-          <w:p/>
-        </w:tc>
-        <w:tc>
-          <w:tcPr>
-            <w:tcW w:w="5824" w:type="dxa"/>
-            <w:tcBorders>
-              <w:top w:val="nil"/>
-              <w:left w:val="nil"/>
-              <w:bottom w:val="nil"/>
-              <w:right w:val="nil"/>
-            </w:tcBorders>
-          </w:tcPr>
-          <w:p>
-            <w:pPr>
-              <w:jc w:val="center"/>
-            </w:pPr>
-          </w:p>
-        </w:tc>
-      </w:tr>
-      <w:tr>
-        <w:trPr>
-          <w:trHeight w:val="1991"/>
-        </w:trPr>
-        <w:tc>
-          <w:tcPr>
-            <w:tcW w:w="11624" w:type="dxa"/>
             <w:gridSpan w:val="2"/>
             <w:tcBorders>
               <w:top w:val="nil"/>
@@ -660,6 +585,101 @@
           </w:tcPr>
           <w:p>
             <w:pPr>
+              <w:rPr>
+                <w:b/>
+              </w:rPr>
+            </w:pPr>
+            <w:bookmarkStart w:id="1" w:name="_Hlk530072050"/>
+            <w:r>
+              <w:rPr>
+                <w:b/>
+              </w:rPr>
+              <w:lastRenderedPageBreak/>
+              <w:t xml:space="preserve">УТВЕРЖДЕНО  </w:t>
+            </w:r>
+          </w:p>
+          <w:p>
+            <w:r>
+              <w:rPr>
+                <w:b/>
+              </w:rPr>
+              <w:t>RU.17701729.505100-01 ТЗ 01-1-ЛУ</w:t>
+            </w:r>
+            <w:bookmarkEnd w:id="1"/>
+          </w:p>
+        </w:tc>
+        <w:tc>
+          <w:tcPr>
+            <w:tcW w:w="5824" w:type="dxa"/>
+            <w:gridSpan w:val="2"/>
+            <w:tcBorders>
+              <w:top w:val="nil"/>
+              <w:left w:val="nil"/>
+              <w:bottom w:val="nil"/>
+              <w:right w:val="nil"/>
+            </w:tcBorders>
+          </w:tcPr>
+          <w:p>
+            <w:pPr>
+              <w:jc w:val="center"/>
+            </w:pPr>
+          </w:p>
+        </w:tc>
+      </w:tr>
+      <w:tr>
+        <w:trPr>
+          <w:gridAfter w:val="1"/>
+          <w:wAfter w:w="1050" w:type="dxa"/>
+          <w:trHeight w:val="3849"/>
+        </w:trPr>
+        <w:tc>
+          <w:tcPr>
+            <w:tcW w:w="4750" w:type="dxa"/>
+            <w:tcBorders>
+              <w:top w:val="nil"/>
+              <w:left w:val="nil"/>
+              <w:bottom w:val="nil"/>
+              <w:right w:val="nil"/>
+            </w:tcBorders>
+          </w:tcPr>
+          <w:p/>
+          <w:p/>
+        </w:tc>
+        <w:tc>
+          <w:tcPr>
+            <w:tcW w:w="5824" w:type="dxa"/>
+            <w:gridSpan w:val="2"/>
+            <w:tcBorders>
+              <w:top w:val="nil"/>
+              <w:left w:val="nil"/>
+              <w:bottom w:val="nil"/>
+              <w:right w:val="nil"/>
+            </w:tcBorders>
+          </w:tcPr>
+          <w:p>
+            <w:pPr>
+              <w:jc w:val="center"/>
+            </w:pPr>
+          </w:p>
+        </w:tc>
+      </w:tr>
+      <w:tr>
+        <w:trPr>
+          <w:trHeight w:val="1991"/>
+        </w:trPr>
+        <w:tc>
+          <w:tcPr>
+            <w:tcW w:w="11624" w:type="dxa"/>
+            <w:gridSpan w:val="4"/>
+            <w:tcBorders>
+              <w:top w:val="nil"/>
+              <w:left w:val="nil"/>
+              <w:bottom w:val="nil"/>
+              <w:right w:val="nil"/>
+            </w:tcBorders>
+          </w:tcPr>
+          <w:p>
+            <w:pPr>
               <w:jc w:val="center"/>
               <w:rPr>
                 <w:b/>
@@ -693,7 +713,13 @@
               <w:jc w:val="center"/>
             </w:pPr>
             <w:r>
-              <w:t>RU.17701729.505100-01 ТЗ 01-1</w:t>
+              <w:t xml:space="preserve">RU.17701729.505100-01 </w:t>
+            </w:r>
+            <w:r>
+              <w:t>34</w:t>
+            </w:r>
+            <w:r>
+              <w:t xml:space="preserve"> 01-1</w:t>
             </w:r>
           </w:p>
           <w:bookmarkEnd w:id="3"/>
@@ -707,6 +733,7 @@
               <w:jc w:val="center"/>
               <w:rPr>
                 <w:b/>
+                <w:lang w:val="en-US"/>
               </w:rPr>
             </w:pPr>
             <w:bookmarkStart w:id="4" w:name="_Hlk530072073"/>
@@ -716,6 +743,15 @@
               </w:rPr>
               <w:t xml:space="preserve">Листов </w:t>
             </w:r>
+            <w:r>
+              <w:rPr>
+                <w:b/>
+                <w:lang w:val="en-US"/>
+              </w:rPr>
+              <w:t>9</w:t>
+            </w:r>
+            <w:bookmarkStart w:id="5" w:name="_GoBack"/>
+            <w:bookmarkEnd w:id="5"/>
           </w:p>
           <w:bookmarkEnd w:id="4"/>
           <w:p>
@@ -966,6 +1002,7 @@
     <w:p>
       <w:pPr>
         <w:sectPr>
+          <w:headerReference w:type="default" r:id="rId8"/>
           <w:pgSz w:w="11906" w:h="16838"/>
           <w:pgMar w:top="720" w:right="720" w:bottom="720" w:left="720" w:header="708" w:footer="708" w:gutter="0"/>
           <w:pgNumType w:start="2"/>
@@ -1022,36 +1059,8 @@
           <w:r>
             <w:ptab w:relativeTo="margin" w:alignment="right" w:leader="dot"/>
           </w:r>
-        </w:p>
-        <w:p>
-          <w:pPr>
-            <w:pStyle w:val="2"/>
-            <w:numPr>
-              <w:ilvl w:val="0"/>
-              <w:numId w:val="0"/>
-            </w:numPr>
-            <w:ind w:left="220"/>
-            <w:rPr>
-              <w:b w:val="0"/>
-            </w:rPr>
-          </w:pPr>
           <w:r>
-            <w:rPr>
-              <w:b w:val="0"/>
-            </w:rPr>
-            <w:t>1</w:t>
-          </w:r>
-          <w:r>
-            <w:rPr>
-              <w:b w:val="0"/>
-            </w:rPr>
-            <w:t>.1. Функциональное назначение</w:t>
-          </w:r>
-          <w:r>
-            <w:rPr>
-              <w:b w:val="0"/>
-            </w:rPr>
-            <w:ptab w:relativeTo="margin" w:alignment="right" w:leader="dot"/>
+            <w:t>3</w:t>
           </w:r>
         </w:p>
         <w:p>
@@ -1064,25 +1073,60 @@
             <w:ind w:left="220"/>
             <w:rPr>
               <w:b w:val="0"/>
+              <w:lang w:val="en-US"/>
             </w:rPr>
           </w:pPr>
           <w:r>
             <w:rPr>
               <w:b w:val="0"/>
             </w:rPr>
-            <w:t>1</w:t>
-          </w:r>
-          <w:r>
-            <w:rPr>
-              <w:b w:val="0"/>
-            </w:rPr>
-            <w:t>.2. Эксплуатационное назначение</w:t>
+            <w:t>1.1. Функциональное назначение</w:t>
           </w:r>
           <w:r>
             <w:rPr>
               <w:b w:val="0"/>
             </w:rPr>
             <w:ptab w:relativeTo="margin" w:alignment="right" w:leader="dot"/>
+          </w:r>
+          <w:r>
+            <w:rPr>
+              <w:b w:val="0"/>
+              <w:lang w:val="en-US"/>
+            </w:rPr>
+            <w:t>3</w:t>
+          </w:r>
+        </w:p>
+        <w:p>
+          <w:pPr>
+            <w:pStyle w:val="2"/>
+            <w:numPr>
+              <w:ilvl w:val="0"/>
+              <w:numId w:val="0"/>
+            </w:numPr>
+            <w:ind w:left="220"/>
+            <w:rPr>
+              <w:b w:val="0"/>
+              <w:lang w:val="en-US"/>
+            </w:rPr>
+          </w:pPr>
+          <w:r>
+            <w:rPr>
+              <w:b w:val="0"/>
+            </w:rPr>
+            <w:t>1.2. Эксплуатационное назначение</w:t>
+          </w:r>
+          <w:r>
+            <w:rPr>
+              <w:b w:val="0"/>
+            </w:rPr>
+            <w:ptab w:relativeTo="margin" w:alignment="right" w:leader="dot"/>
+          </w:r>
+          <w:r>
+            <w:rPr>
+              <w:b w:val="0"/>
+              <w:lang w:val="en-US"/>
+            </w:rPr>
+            <w:t>3</w:t>
           </w:r>
         </w:p>
         <w:p>
@@ -1095,43 +1139,27 @@
             <w:ind w:left="640" w:hanging="420"/>
             <w:rPr>
               <w:b w:val="0"/>
+              <w:lang w:val="en-US"/>
             </w:rPr>
           </w:pPr>
           <w:r>
             <w:rPr>
               <w:b w:val="0"/>
             </w:rPr>
-            <w:t>1</w:t>
-          </w:r>
-          <w:r>
-            <w:rPr>
-              <w:b w:val="0"/>
-            </w:rPr>
-            <w:t>.</w:t>
-          </w:r>
-          <w:r>
-            <w:rPr>
-              <w:b w:val="0"/>
-            </w:rPr>
-            <w:t>3</w:t>
-          </w:r>
-          <w:r>
-            <w:rPr>
-              <w:b w:val="0"/>
-            </w:rPr>
-            <w:t xml:space="preserve">. </w:t>
-          </w:r>
-          <w:r>
-            <w:rPr>
-              <w:b w:val="0"/>
-            </w:rPr>
-            <w:t>Состав функций</w:t>
+            <w:t>1.3. Состав функций</w:t>
           </w:r>
           <w:r>
             <w:rPr>
               <w:b w:val="0"/>
             </w:rPr>
             <w:ptab w:relativeTo="margin" w:alignment="right" w:leader="dot"/>
+          </w:r>
+          <w:r>
+            <w:rPr>
+              <w:b w:val="0"/>
+              <w:lang w:val="en-US"/>
+            </w:rPr>
+            <w:t>3</w:t>
           </w:r>
         </w:p>
         <w:p>
@@ -1161,6 +1189,9 @@
           <w:r>
             <w:ptab w:relativeTo="margin" w:alignment="right" w:leader="dot"/>
           </w:r>
+          <w:r>
+            <w:t>4</w:t>
+          </w:r>
         </w:p>
         <w:p>
           <w:pPr>
@@ -1168,43 +1199,16 @@
             <w:rPr>
               <w:sz w:val="24"/>
               <w:szCs w:val="24"/>
+              <w:lang w:val="en-US"/>
             </w:rPr>
           </w:pPr>
-          <w:bookmarkStart w:id="5" w:name="_Hlk8349314"/>
+          <w:bookmarkStart w:id="6" w:name="_Hlk8349314"/>
           <w:r>
             <w:rPr>
               <w:sz w:val="24"/>
               <w:szCs w:val="24"/>
             </w:rPr>
-            <w:t>2</w:t>
-          </w:r>
-          <w:r>
-            <w:rPr>
-              <w:sz w:val="24"/>
-              <w:szCs w:val="24"/>
-            </w:rPr>
-            <w:t>.</w:t>
-          </w:r>
-          <w:r>
-            <w:rPr>
-              <w:sz w:val="24"/>
-              <w:szCs w:val="24"/>
-            </w:rPr>
-            <w:t>1</w:t>
-          </w:r>
-          <w:r>
-            <w:rPr>
-              <w:sz w:val="24"/>
-              <w:szCs w:val="24"/>
-            </w:rPr>
-            <w:t xml:space="preserve">. </w:t>
-          </w:r>
-          <w:r>
-            <w:rPr>
-              <w:sz w:val="24"/>
-              <w:szCs w:val="24"/>
-            </w:rPr>
-            <w:t>Минимальный состав аппаратурных средств</w:t>
+            <w:t>2.1. Минимальный состав аппаратурных средств</w:t>
           </w:r>
           <w:r>
             <w:rPr>
@@ -1213,6 +1217,14 @@
             </w:rPr>
             <w:ptab w:relativeTo="margin" w:alignment="right" w:leader="dot"/>
           </w:r>
+          <w:r>
+            <w:rPr>
+              <w:sz w:val="24"/>
+              <w:szCs w:val="24"/>
+              <w:lang w:val="en-US"/>
+            </w:rPr>
+            <w:t>4</w:t>
+          </w:r>
         </w:p>
         <w:p>
           <w:pPr>
@@ -1220,6 +1232,7 @@
             <w:rPr>
               <w:sz w:val="24"/>
               <w:szCs w:val="24"/>
+              <w:lang w:val="en-US"/>
             </w:rPr>
           </w:pPr>
           <w:r>
@@ -1255,21 +1268,7 @@
               <w:sz w:val="24"/>
               <w:szCs w:val="24"/>
             </w:rPr>
-            <w:t xml:space="preserve">Минимальный состав </w:t>
-          </w:r>
-          <w:r>
-            <w:rPr>
-              <w:sz w:val="24"/>
-              <w:szCs w:val="24"/>
-            </w:rPr>
-            <w:t>программных</w:t>
-          </w:r>
-          <w:r>
-            <w:rPr>
-              <w:sz w:val="24"/>
-              <w:szCs w:val="24"/>
-            </w:rPr>
-            <w:t xml:space="preserve"> средств</w:t>
+            <w:t>Минимальный состав программных средств</w:t>
           </w:r>
           <w:r>
             <w:rPr>
@@ -1284,6 +1283,14 @@
               <w:szCs w:val="24"/>
             </w:rPr>
             <w:ptab w:relativeTo="margin" w:alignment="right" w:leader="dot"/>
+          </w:r>
+          <w:r>
+            <w:rPr>
+              <w:sz w:val="24"/>
+              <w:szCs w:val="24"/>
+              <w:lang w:val="en-US"/>
+            </w:rPr>
+            <w:t>4</w:t>
           </w:r>
         </w:p>
         <w:p>
@@ -1335,8 +1342,16 @@
             </w:rPr>
             <w:ptab w:relativeTo="margin" w:alignment="right" w:leader="dot"/>
           </w:r>
+          <w:r>
+            <w:rPr>
+              <w:sz w:val="24"/>
+              <w:szCs w:val="24"/>
+              <w:lang w:val="en-US"/>
+            </w:rPr>
+            <w:t>4</w:t>
+          </w:r>
         </w:p>
-        <w:bookmarkEnd w:id="5"/>
+        <w:bookmarkEnd w:id="6"/>
         <w:p>
           <w:pPr>
             <w:pStyle w:val="1"/>
@@ -1364,10 +1379,16 @@
           <w:r>
             <w:ptab w:relativeTo="margin" w:alignment="right" w:leader="dot"/>
           </w:r>
+          <w:r>
+            <w:t>5</w:t>
+          </w:r>
         </w:p>
         <w:p>
           <w:pPr>
             <w:ind w:left="360"/>
+            <w:rPr>
+              <w:lang w:val="en-US"/>
+            </w:rPr>
           </w:pPr>
           <w:r>
             <w:rPr>
@@ -1414,10 +1435,21 @@
             </w:rPr>
             <w:ptab w:relativeTo="margin" w:alignment="right" w:leader="dot"/>
           </w:r>
+          <w:r>
+            <w:rPr>
+              <w:sz w:val="24"/>
+              <w:szCs w:val="24"/>
+              <w:lang w:val="en-US"/>
+            </w:rPr>
+            <w:t>5</w:t>
+          </w:r>
         </w:p>
         <w:p>
           <w:pPr>
             <w:ind w:left="360"/>
+            <w:rPr>
+              <w:lang w:val="en-US"/>
+            </w:rPr>
           </w:pPr>
           <w:r>
             <w:rPr>
@@ -1464,10 +1496,21 @@
             </w:rPr>
             <w:ptab w:relativeTo="margin" w:alignment="right" w:leader="dot"/>
           </w:r>
+          <w:r>
+            <w:rPr>
+              <w:sz w:val="24"/>
+              <w:szCs w:val="24"/>
+              <w:lang w:val="en-US"/>
+            </w:rPr>
+            <w:t>5</w:t>
+          </w:r>
         </w:p>
         <w:p>
           <w:pPr>
             <w:ind w:left="360"/>
+            <w:rPr>
+              <w:lang w:val="en-US"/>
+            </w:rPr>
           </w:pPr>
           <w:r>
             <w:rPr>
@@ -1514,10 +1557,21 @@
             </w:rPr>
             <w:ptab w:relativeTo="margin" w:alignment="right" w:leader="dot"/>
           </w:r>
+          <w:r>
+            <w:rPr>
+              <w:sz w:val="24"/>
+              <w:szCs w:val="24"/>
+              <w:lang w:val="en-US"/>
+            </w:rPr>
+            <w:t>6</w:t>
+          </w:r>
         </w:p>
         <w:p>
           <w:pPr>
             <w:ind w:left="360"/>
+            <w:rPr>
+              <w:lang w:val="en-US"/>
+            </w:rPr>
           </w:pPr>
           <w:r>
             <w:rPr>
@@ -1563,6 +1617,14 @@
               <w:szCs w:val="24"/>
             </w:rPr>
             <w:ptab w:relativeTo="margin" w:alignment="right" w:leader="dot"/>
+          </w:r>
+          <w:r>
+            <w:rPr>
+              <w:sz w:val="24"/>
+              <w:szCs w:val="24"/>
+              <w:lang w:val="en-US"/>
+            </w:rPr>
+            <w:t>6</w:t>
           </w:r>
         </w:p>
         <w:p>
@@ -1614,6 +1676,13 @@
             </w:rPr>
             <w:ptab w:relativeTo="margin" w:alignment="right" w:leader="dot"/>
           </w:r>
+          <w:r>
+            <w:rPr>
+              <w:sz w:val="24"/>
+              <w:szCs w:val="24"/>
+            </w:rPr>
+            <w:t>6</w:t>
+          </w:r>
         </w:p>
         <w:p>
           <w:pPr>
@@ -1663,6 +1732,13 @@
               <w:szCs w:val="24"/>
             </w:rPr>
             <w:ptab w:relativeTo="margin" w:alignment="right" w:leader="dot"/>
+          </w:r>
+          <w:r>
+            <w:rPr>
+              <w:sz w:val="24"/>
+              <w:szCs w:val="24"/>
+            </w:rPr>
+            <w:t>7</w:t>
           </w:r>
         </w:p>
         <w:p>
@@ -1714,6 +1790,13 @@
             </w:rPr>
             <w:ptab w:relativeTo="margin" w:alignment="right" w:leader="dot"/>
           </w:r>
+          <w:r>
+            <w:rPr>
+              <w:sz w:val="24"/>
+              <w:szCs w:val="24"/>
+            </w:rPr>
+            <w:t>7</w:t>
+          </w:r>
         </w:p>
         <w:p>
           <w:pPr>
@@ -1756,6 +1839,13 @@
               <w:szCs w:val="24"/>
             </w:rPr>
             <w:ptab w:relativeTo="margin" w:alignment="right" w:leader="dot"/>
+          </w:r>
+          <w:r>
+            <w:rPr>
+              <w:sz w:val="24"/>
+              <w:szCs w:val="24"/>
+            </w:rPr>
+            <w:t>8</w:t>
           </w:r>
         </w:p>
         <w:p>
@@ -1807,6 +1897,13 @@
             </w:rPr>
             <w:ptab w:relativeTo="margin" w:alignment="right" w:leader="dot"/>
           </w:r>
+          <w:r>
+            <w:rPr>
+              <w:sz w:val="24"/>
+              <w:szCs w:val="24"/>
+            </w:rPr>
+            <w:t>8</w:t>
+          </w:r>
         </w:p>
         <w:p>
           <w:pPr>
@@ -1829,6 +1926,9 @@
           <w:r>
             <w:ptab w:relativeTo="margin" w:alignment="right" w:leader="dot"/>
           </w:r>
+          <w:r>
+            <w:t>9</w:t>
+          </w:r>
         </w:p>
       </w:sdtContent>
     </w:sdt>
@@ -1868,11 +1968,6 @@
       </w:pPr>
     </w:p>
     <w:p/>
-    <w:p>
-      <w:pPr>
-        <w:jc w:val="center"/>
-      </w:pPr>
-    </w:p>
     <w:p>
       <w:pPr>
         <w:jc w:val="center"/>
@@ -2181,13 +2276,7 @@
         <w:ind w:left="492"/>
       </w:pPr>
       <w:r>
-        <w:t xml:space="preserve">Программа </w:t>
-      </w:r>
-      <w:r>
-        <w:t>выполняет</w:t>
-      </w:r>
-      <w:r>
-        <w:t xml:space="preserve"> следующие функции</w:t>
+        <w:t>Программа выполняет следующие функции</w:t>
       </w:r>
       <w:r>
         <w:t>:</w:t>
@@ -2305,21 +2394,8 @@
         <w:jc w:val="center"/>
       </w:pPr>
     </w:p>
-    <w:p>
-      <w:pPr>
-        <w:jc w:val="center"/>
-      </w:pPr>
-    </w:p>
-    <w:p>
-      <w:pPr>
-        <w:jc w:val="center"/>
-      </w:pPr>
-    </w:p>
-    <w:p>
-      <w:pPr>
-        <w:jc w:val="center"/>
-      </w:pPr>
-    </w:p>
+    <w:p/>
+    <w:p/>
     <w:p>
       <w:pPr>
         <w:jc w:val="center"/>
@@ -2582,10 +2658,7 @@
         <w:t xml:space="preserve">1) </w:t>
       </w:r>
       <w:r>
-        <w:t>Устройство, являющееся частью программно-аппаратного комплекса</w:t>
-      </w:r>
-      <w:r>
-        <w:t>, на базе микроконтроллера</w:t>
+        <w:t>Устройство, являющееся частью программно-аппаратного комплекса, на базе микроконтроллера</w:t>
       </w:r>
       <w:r>
         <w:t xml:space="preserve"> </w:t>
@@ -2728,15 +2801,7 @@
           <w:sz w:val="24"/>
           <w:szCs w:val="24"/>
         </w:rPr>
-        <w:t>2.2. Минимальный состав программных средств</w:t>
-      </w:r>
-      <w:r>
-        <w:rPr>
-          <w:b/>
-          <w:sz w:val="24"/>
-          <w:szCs w:val="24"/>
-        </w:rPr>
-        <w:t xml:space="preserve"> </w:t>
+        <w:t xml:space="preserve">2.2. Минимальный состав программных средств </w:t>
       </w:r>
     </w:p>
     <w:p>
@@ -2788,6 +2853,24 @@
       <w:proofErr w:type="spellEnd"/>
       <w:r>
         <w:t>”</w:t>
+      </w:r>
+      <w:r>
+        <w:t xml:space="preserve"> </w:t>
+      </w:r>
+      <w:r>
+        <w:t xml:space="preserve">или встроенный </w:t>
+      </w:r>
+      <w:r>
+        <w:rPr>
+          <w:lang w:val="en-US"/>
+        </w:rPr>
+        <w:t>SMS</w:t>
+      </w:r>
+      <w:r>
+        <w:t xml:space="preserve"> </w:t>
+      </w:r>
+      <w:r>
+        <w:t>мессенджер</w:t>
       </w:r>
     </w:p>
     <w:p>
@@ -2912,16 +2995,7 @@
         <w:jc w:val="center"/>
       </w:pPr>
     </w:p>
-    <w:p>
-      <w:pPr>
-        <w:jc w:val="center"/>
-      </w:pPr>
-    </w:p>
-    <w:p>
-      <w:pPr>
-        <w:jc w:val="center"/>
-      </w:pPr>
-    </w:p>
+    <w:p/>
     <w:p>
       <w:pPr>
         <w:jc w:val="center"/>
@@ -3124,6 +3198,11 @@
     </w:tbl>
     <w:p>
       <w:pPr>
+        <w:pStyle w:val="a9"/>
+        <w:numPr>
+          <w:ilvl w:val="0"/>
+          <w:numId w:val="9"/>
+        </w:numPr>
         <w:jc w:val="center"/>
         <w:rPr>
           <w:b/>
@@ -3138,15 +3217,64 @@
           <w:szCs w:val="32"/>
         </w:rPr>
         <w:lastRenderedPageBreak/>
-        <w:t>3. В</w:t>
-      </w:r>
-      <w:r>
+        <w:t>Выполнение программы</w:t>
+      </w:r>
+    </w:p>
+    <w:p>
+      <w:pPr>
+        <w:ind w:firstLine="492"/>
+        <w:rPr>
+          <w:sz w:val="24"/>
+          <w:szCs w:val="24"/>
+        </w:rPr>
+      </w:pPr>
+      <w:r>
+        <w:rPr>
+          <w:sz w:val="24"/>
+          <w:szCs w:val="24"/>
+        </w:rPr>
+        <w:t xml:space="preserve">В данном разделе описана работа программного обеспечения программно-аппаратного </w:t>
+      </w:r>
+      <w:r>
+        <w:rPr>
+          <w:sz w:val="24"/>
+          <w:szCs w:val="24"/>
+        </w:rPr>
+        <w:t>комплекса</w:t>
+      </w:r>
+      <w:r>
+        <w:rPr>
+          <w:sz w:val="24"/>
+          <w:szCs w:val="24"/>
+        </w:rPr>
+        <w:t xml:space="preserve">, для корректной работы программы необходимо, что бы </w:t>
+      </w:r>
+      <w:r>
+        <w:rPr>
+          <w:sz w:val="24"/>
+          <w:szCs w:val="24"/>
+        </w:rPr>
+        <w:t>аккумуляторы</w:t>
+      </w:r>
+      <w:r>
+        <w:rPr>
+          <w:sz w:val="24"/>
+          <w:szCs w:val="24"/>
+        </w:rPr>
+        <w:t xml:space="preserve"> устройства были заряжены.</w:t>
+      </w:r>
+    </w:p>
+    <w:p>
+      <w:pPr>
         <w:rPr>
           <w:b/>
-          <w:sz w:val="32"/>
-          <w:szCs w:val="32"/>
         </w:rPr>
-        <w:t>ыполнение программы</w:t>
+      </w:pPr>
+      <w:r>
+        <w:rPr>
+          <w:b/>
+        </w:rPr>
+        <w:t>3.1. Перемещение по меню</w:t>
       </w:r>
     </w:p>
     <w:p>
@@ -3154,29 +3282,96 @@
         <w:ind w:left="492"/>
       </w:pPr>
       <w:r>
-        <w:t>3.1.</w:t>
+        <w:t xml:space="preserve">После загрузки устройства. </w:t>
+      </w:r>
+      <w:r>
+        <w:t>В главном меню устройства доступны 3 опции</w:t>
+      </w:r>
+      <w:r>
+        <w:t xml:space="preserve">: </w:t>
+      </w:r>
+      <w:r>
+        <w:t>блокировка, информация, настройки.</w:t>
       </w:r>
       <w:r>
         <w:t xml:space="preserve"> </w:t>
       </w:r>
       <w:r>
-        <w:t>Перемещение по меню</w:t>
+        <w:t>перемещение</w:t>
+      </w:r>
+      <w:r>
+        <w:t xml:space="preserve"> </w:t>
+      </w:r>
+      <w:r>
+        <w:t>осуществляется</w:t>
+      </w:r>
+      <w:r>
+        <w:t xml:space="preserve"> посредством нажатий на кнопки. Нажатие левой- смещение влево, нажатие правой-смещение вправо, нажат</w:t>
+      </w:r>
+      <w:r>
+        <w:t>и</w:t>
+      </w:r>
+      <w:r>
+        <w:t>е обоих-выбор опции.</w:t>
       </w:r>
     </w:p>
     <w:p>
       <w:pPr>
         <w:ind w:left="492"/>
-      </w:pPr>
-    </w:p>
-    <w:p>
-      <w:pPr>
-        <w:ind w:firstLine="492"/>
-      </w:pPr>
-      <w:r>
-        <w:t>3.2.</w:t>
-      </w:r>
-      <w:r>
-        <w:t xml:space="preserve"> Просмотр информации об устройстве</w:t>
+        <w:jc w:val="center"/>
+      </w:pPr>
+      <w:r>
+        <w:rPr>
+          <w:noProof/>
+        </w:rPr>
+        <w:drawing>
+          <wp:inline distT="0" distB="0" distL="0" distR="0" wp14:anchorId="234B14A7" wp14:editId="5224FCDA">
+            <wp:extent cx="1695450" cy="1705494"/>
+            <wp:effectExtent l="0" t="0" r="0" b="9525"/>
+            <wp:docPr id="3" name="Рисунок 3"/>
+            <wp:cNvGraphicFramePr>
+              <a:graphicFrameLocks xmlns:a="http://schemas.openxmlformats.org/drawingml/2006/main" noChangeAspect="1"/>
+            </wp:cNvGraphicFramePr>
+            <a:graphic xmlns:a="http://schemas.openxmlformats.org/drawingml/2006/main">
+              <a:graphicData uri="http://schemas.openxmlformats.org/drawingml/2006/picture">
+                <pic:pic xmlns:pic="http://schemas.openxmlformats.org/drawingml/2006/picture">
+                  <pic:nvPicPr>
+                    <pic:cNvPr id="0" name="Picture 3"/>
+                    <pic:cNvPicPr>
+                      <a:picLocks noChangeAspect="1" noChangeArrowheads="1"/>
+                    </pic:cNvPicPr>
+                  </pic:nvPicPr>
+                  <pic:blipFill>
+                    <a:blip r:embed="rId9" cstate="print">
+                      <a:extLst>
+                        <a:ext uri="{28A0092B-C50C-407E-A947-70E740481C1C}">
+                          <a14:useLocalDpi xmlns:a14="http://schemas.microsoft.com/office/drawing/2010/main" val="0"/>
+                        </a:ext>
+                      </a:extLst>
+                    </a:blip>
+                    <a:srcRect/>
+                    <a:stretch>
+                      <a:fillRect/>
+                    </a:stretch>
+                  </pic:blipFill>
+                  <pic:spPr bwMode="auto">
+                    <a:xfrm>
+                      <a:off x="0" y="0"/>
+                      <a:ext cx="1697453" cy="1707509"/>
+                    </a:xfrm>
+                    <a:prstGeom prst="rect">
+                      <a:avLst/>
+                    </a:prstGeom>
+                    <a:noFill/>
+                    <a:ln>
+                      <a:noFill/>
+                    </a:ln>
+                  </pic:spPr>
+                </pic:pic>
+              </a:graphicData>
+            </a:graphic>
+          </wp:inline>
+        </w:drawing>
       </w:r>
     </w:p>
     <w:p>
@@ -3186,56 +3381,1377 @@
     </w:p>
     <w:p>
       <w:pPr>
+        <w:rPr>
+          <w:b/>
+        </w:rPr>
+      </w:pPr>
+      <w:r>
+        <w:rPr>
+          <w:b/>
+        </w:rPr>
+        <w:t>3.2. Просмотр информации об устройстве</w:t>
+      </w:r>
+    </w:p>
+    <w:p>
+      <w:pPr>
         <w:ind w:left="492"/>
       </w:pPr>
       <w:r>
-        <w:t>3.</w:t>
-      </w:r>
-      <w:r>
+        <w:t xml:space="preserve">Для просмотра информации об устройстве необходимо выбрать опцию </w:t>
+      </w:r>
+      <w:r>
+        <w:t>“</w:t>
+      </w:r>
+      <w:r>
+        <w:t>информация</w:t>
+      </w:r>
+      <w:r>
+        <w:t xml:space="preserve">”. </w:t>
+      </w:r>
+      <w:r>
+        <w:t xml:space="preserve">Далее необходимо выбрать </w:t>
+      </w:r>
+      <w:r>
+        <w:t>опцию</w:t>
+      </w:r>
+      <w:r>
+        <w:t xml:space="preserve"> </w:t>
+      </w:r>
+      <w:r>
+        <w:t>– “</w:t>
+      </w:r>
+      <w:r>
+        <w:rPr>
+          <w:lang w:val="en-US"/>
+        </w:rPr>
+        <w:t>device</w:t>
+      </w:r>
+      <w:r>
+        <w:t xml:space="preserve"> </w:t>
+      </w:r>
+      <w:r>
+        <w:rPr>
+          <w:lang w:val="en-US"/>
+        </w:rPr>
+        <w:t>info</w:t>
+      </w:r>
+      <w:r>
+        <w:t xml:space="preserve">”, </w:t>
+      </w:r>
+      <w:r>
+        <w:t>на экране отобразится версия прошивки.</w:t>
+      </w:r>
+    </w:p>
+    <w:p>
+      <w:pPr>
+        <w:ind w:left="492"/>
+        <w:jc w:val="center"/>
+      </w:pPr>
+      <w:r>
+        <w:rPr>
+          <w:noProof/>
+        </w:rPr>
+        <w:drawing>
+          <wp:inline distT="0" distB="0" distL="0" distR="0" wp14:anchorId="217D99BD" wp14:editId="512B0ABD">
+            <wp:extent cx="1799087" cy="1600200"/>
+            <wp:effectExtent l="0" t="0" r="0" b="0"/>
+            <wp:docPr id="4" name="Рисунок 4"/>
+            <wp:cNvGraphicFramePr>
+              <a:graphicFrameLocks xmlns:a="http://schemas.openxmlformats.org/drawingml/2006/main" noChangeAspect="1"/>
+            </wp:cNvGraphicFramePr>
+            <a:graphic xmlns:a="http://schemas.openxmlformats.org/drawingml/2006/main">
+              <a:graphicData uri="http://schemas.openxmlformats.org/drawingml/2006/picture">
+                <pic:pic xmlns:pic="http://schemas.openxmlformats.org/drawingml/2006/picture">
+                  <pic:nvPicPr>
+                    <pic:cNvPr id="0" name="Picture 5"/>
+                    <pic:cNvPicPr>
+                      <a:picLocks noChangeAspect="1" noChangeArrowheads="1"/>
+                    </pic:cNvPicPr>
+                  </pic:nvPicPr>
+                  <pic:blipFill>
+                    <a:blip r:embed="rId10" cstate="print">
+                      <a:extLst>
+                        <a:ext uri="{28A0092B-C50C-407E-A947-70E740481C1C}">
+                          <a14:useLocalDpi xmlns:a14="http://schemas.microsoft.com/office/drawing/2010/main" val="0"/>
+                        </a:ext>
+                      </a:extLst>
+                    </a:blip>
+                    <a:srcRect/>
+                    <a:stretch>
+                      <a:fillRect/>
+                    </a:stretch>
+                  </pic:blipFill>
+                  <pic:spPr bwMode="auto">
+                    <a:xfrm>
+                      <a:off x="0" y="0"/>
+                      <a:ext cx="1813269" cy="1612814"/>
+                    </a:xfrm>
+                    <a:prstGeom prst="rect">
+                      <a:avLst/>
+                    </a:prstGeom>
+                    <a:noFill/>
+                    <a:ln>
+                      <a:noFill/>
+                    </a:ln>
+                  </pic:spPr>
+                </pic:pic>
+              </a:graphicData>
+            </a:graphic>
+          </wp:inline>
+        </w:drawing>
+      </w:r>
+      <w:r>
+        <w:t xml:space="preserve"> </w:t>
+      </w:r>
+      <w:r>
+        <w:rPr>
+          <w:noProof/>
+        </w:rPr>
+        <w:drawing>
+          <wp:inline distT="0" distB="0" distL="0" distR="0" wp14:anchorId="14BDDEF4" wp14:editId="09FE84B1">
+            <wp:extent cx="1552575" cy="1593815"/>
+            <wp:effectExtent l="0" t="0" r="0" b="6985"/>
+            <wp:docPr id="5" name="Рисунок 5"/>
+            <wp:cNvGraphicFramePr>
+              <a:graphicFrameLocks xmlns:a="http://schemas.openxmlformats.org/drawingml/2006/main" noChangeAspect="1"/>
+            </wp:cNvGraphicFramePr>
+            <a:graphic xmlns:a="http://schemas.openxmlformats.org/drawingml/2006/main">
+              <a:graphicData uri="http://schemas.openxmlformats.org/drawingml/2006/picture">
+                <pic:pic xmlns:pic="http://schemas.openxmlformats.org/drawingml/2006/picture">
+                  <pic:nvPicPr>
+                    <pic:cNvPr id="0" name="Picture 7"/>
+                    <pic:cNvPicPr>
+                      <a:picLocks noChangeAspect="1" noChangeArrowheads="1"/>
+                    </pic:cNvPicPr>
+                  </pic:nvPicPr>
+                  <pic:blipFill>
+                    <a:blip r:embed="rId11" cstate="print">
+                      <a:extLst>
+                        <a:ext uri="{28A0092B-C50C-407E-A947-70E740481C1C}">
+                          <a14:useLocalDpi xmlns:a14="http://schemas.microsoft.com/office/drawing/2010/main" val="0"/>
+                        </a:ext>
+                      </a:extLst>
+                    </a:blip>
+                    <a:srcRect/>
+                    <a:stretch>
+                      <a:fillRect/>
+                    </a:stretch>
+                  </pic:blipFill>
+                  <pic:spPr bwMode="auto">
+                    <a:xfrm>
+                      <a:off x="0" y="0"/>
+                      <a:ext cx="1565927" cy="1607521"/>
+                    </a:xfrm>
+                    <a:prstGeom prst="rect">
+                      <a:avLst/>
+                    </a:prstGeom>
+                    <a:noFill/>
+                    <a:ln>
+                      <a:noFill/>
+                    </a:ln>
+                  </pic:spPr>
+                </pic:pic>
+              </a:graphicData>
+            </a:graphic>
+          </wp:inline>
+        </w:drawing>
+      </w:r>
+      <w:r>
+        <w:rPr>
+          <w:noProof/>
+        </w:rPr>
+        <w:drawing>
+          <wp:inline distT="0" distB="0" distL="0" distR="0" wp14:anchorId="5DF54A88" wp14:editId="6E825E0D">
+            <wp:extent cx="1533525" cy="1607813"/>
+            <wp:effectExtent l="0" t="0" r="0" b="0"/>
+            <wp:docPr id="8" name="Рисунок 8"/>
+            <wp:cNvGraphicFramePr>
+              <a:graphicFrameLocks xmlns:a="http://schemas.openxmlformats.org/drawingml/2006/main" noChangeAspect="1"/>
+            </wp:cNvGraphicFramePr>
+            <a:graphic xmlns:a="http://schemas.openxmlformats.org/drawingml/2006/main">
+              <a:graphicData uri="http://schemas.openxmlformats.org/drawingml/2006/picture">
+                <pic:pic xmlns:pic="http://schemas.openxmlformats.org/drawingml/2006/picture">
+                  <pic:nvPicPr>
+                    <pic:cNvPr id="0" name="Picture 11"/>
+                    <pic:cNvPicPr>
+                      <a:picLocks noChangeAspect="1" noChangeArrowheads="1"/>
+                    </pic:cNvPicPr>
+                  </pic:nvPicPr>
+                  <pic:blipFill>
+                    <a:blip r:embed="rId12" cstate="print">
+                      <a:extLst>
+                        <a:ext uri="{28A0092B-C50C-407E-A947-70E740481C1C}">
+                          <a14:useLocalDpi xmlns:a14="http://schemas.microsoft.com/office/drawing/2010/main" val="0"/>
+                        </a:ext>
+                      </a:extLst>
+                    </a:blip>
+                    <a:srcRect/>
+                    <a:stretch>
+                      <a:fillRect/>
+                    </a:stretch>
+                  </pic:blipFill>
+                  <pic:spPr bwMode="auto">
+                    <a:xfrm>
+                      <a:off x="0" y="0"/>
+                      <a:ext cx="1540036" cy="1614640"/>
+                    </a:xfrm>
+                    <a:prstGeom prst="rect">
+                      <a:avLst/>
+                    </a:prstGeom>
+                    <a:noFill/>
+                    <a:ln>
+                      <a:noFill/>
+                    </a:ln>
+                  </pic:spPr>
+                </pic:pic>
+              </a:graphicData>
+            </a:graphic>
+          </wp:inline>
+        </w:drawing>
+      </w:r>
+    </w:p>
+    <w:p>
+      <w:pPr>
+        <w:ind w:left="492"/>
+        <w:jc w:val="center"/>
+      </w:pPr>
+    </w:p>
+    <w:p>
+      <w:pPr>
+        <w:ind w:left="492"/>
+        <w:jc w:val="center"/>
+      </w:pPr>
+    </w:p>
+    <w:p>
+      <w:pPr>
+        <w:ind w:left="492"/>
+        <w:jc w:val="center"/>
+      </w:pPr>
+    </w:p>
+    <w:p>
+      <w:pPr>
+        <w:ind w:left="492"/>
+        <w:jc w:val="center"/>
+      </w:pPr>
+    </w:p>
+    <w:p/>
+    <w:p>
+      <w:pPr>
+        <w:ind w:left="492"/>
+        <w:jc w:val="center"/>
+      </w:pPr>
+    </w:p>
+    <w:tbl>
+      <w:tblPr>
+        <w:tblStyle w:val="a3"/>
+        <w:tblW w:w="0" w:type="auto"/>
+        <w:tblLook w:val="04A0" w:firstRow="1" w:lastRow="0" w:firstColumn="1" w:lastColumn="0" w:noHBand="0" w:noVBand="1"/>
+      </w:tblPr>
+      <w:tblGrid>
+        <w:gridCol w:w="2091"/>
+        <w:gridCol w:w="2091"/>
+        <w:gridCol w:w="2091"/>
+        <w:gridCol w:w="2091"/>
+        <w:gridCol w:w="2092"/>
+      </w:tblGrid>
+      <w:tr>
+        <w:tc>
+          <w:tcPr>
+            <w:tcW w:w="2091" w:type="dxa"/>
+          </w:tcPr>
+          <w:p>
+            <w:r>
+              <w:t>Изм.</w:t>
+            </w:r>
+          </w:p>
+        </w:tc>
+        <w:tc>
+          <w:tcPr>
+            <w:tcW w:w="2091" w:type="dxa"/>
+          </w:tcPr>
+          <w:p>
+            <w:r>
+              <w:t>Лист</w:t>
+            </w:r>
+          </w:p>
+        </w:tc>
+        <w:tc>
+          <w:tcPr>
+            <w:tcW w:w="2091" w:type="dxa"/>
+          </w:tcPr>
+          <w:p>
+            <w:r>
+              <w:t>№ докум.</w:t>
+            </w:r>
+          </w:p>
+        </w:tc>
+        <w:tc>
+          <w:tcPr>
+            <w:tcW w:w="2091" w:type="dxa"/>
+          </w:tcPr>
+          <w:p>
+            <w:r>
+              <w:t>Подп.</w:t>
+            </w:r>
+          </w:p>
+        </w:tc>
+        <w:tc>
+          <w:tcPr>
+            <w:tcW w:w="2092" w:type="dxa"/>
+          </w:tcPr>
+          <w:p>
+            <w:r>
+              <w:t>Дата</w:t>
+            </w:r>
+          </w:p>
+        </w:tc>
+      </w:tr>
+      <w:tr>
+        <w:tc>
+          <w:tcPr>
+            <w:tcW w:w="2091" w:type="dxa"/>
+          </w:tcPr>
+          <w:p/>
+        </w:tc>
+        <w:tc>
+          <w:tcPr>
+            <w:tcW w:w="2091" w:type="dxa"/>
+          </w:tcPr>
+          <w:p/>
+        </w:tc>
+        <w:tc>
+          <w:tcPr>
+            <w:tcW w:w="2091" w:type="dxa"/>
+          </w:tcPr>
+          <w:p/>
+        </w:tc>
+        <w:tc>
+          <w:tcPr>
+            <w:tcW w:w="2091" w:type="dxa"/>
+          </w:tcPr>
+          <w:p/>
+        </w:tc>
+        <w:tc>
+          <w:tcPr>
+            <w:tcW w:w="2092" w:type="dxa"/>
+          </w:tcPr>
+          <w:p/>
+        </w:tc>
+      </w:tr>
+      <w:tr>
+        <w:tc>
+          <w:tcPr>
+            <w:tcW w:w="2091" w:type="dxa"/>
+          </w:tcPr>
+          <w:p>
+            <w:r>
+              <w:t>Инв. № подл.</w:t>
+            </w:r>
+          </w:p>
+        </w:tc>
+        <w:tc>
+          <w:tcPr>
+            <w:tcW w:w="2091" w:type="dxa"/>
+          </w:tcPr>
+          <w:p>
+            <w:r>
+              <w:t>Подп. И дата</w:t>
+            </w:r>
+          </w:p>
+        </w:tc>
+        <w:tc>
+          <w:tcPr>
+            <w:tcW w:w="2091" w:type="dxa"/>
+          </w:tcPr>
+          <w:p>
+            <w:proofErr w:type="spellStart"/>
+            <w:r>
+              <w:t>Взам</w:t>
+            </w:r>
+            <w:proofErr w:type="spellEnd"/>
+            <w:r>
+              <w:t>. Инв. №</w:t>
+            </w:r>
+          </w:p>
+        </w:tc>
+        <w:tc>
+          <w:tcPr>
+            <w:tcW w:w="2091" w:type="dxa"/>
+          </w:tcPr>
+          <w:p>
+            <w:r>
+              <w:t xml:space="preserve">Инв. № </w:t>
+            </w:r>
+            <w:proofErr w:type="spellStart"/>
+            <w:r>
+              <w:t>дубл</w:t>
+            </w:r>
+            <w:proofErr w:type="spellEnd"/>
+            <w:r>
+              <w:t>.</w:t>
+            </w:r>
+          </w:p>
+        </w:tc>
+        <w:tc>
+          <w:tcPr>
+            <w:tcW w:w="2092" w:type="dxa"/>
+          </w:tcPr>
+          <w:p>
+            <w:r>
+              <w:t>Подп. и дата</w:t>
+            </w:r>
+          </w:p>
+        </w:tc>
+      </w:tr>
+      <w:tr>
+        <w:tc>
+          <w:tcPr>
+            <w:tcW w:w="2091" w:type="dxa"/>
+          </w:tcPr>
+          <w:p/>
+        </w:tc>
+        <w:tc>
+          <w:tcPr>
+            <w:tcW w:w="2091" w:type="dxa"/>
+          </w:tcPr>
+          <w:p/>
+        </w:tc>
+        <w:tc>
+          <w:tcPr>
+            <w:tcW w:w="2091" w:type="dxa"/>
+          </w:tcPr>
+          <w:p/>
+        </w:tc>
+        <w:tc>
+          <w:tcPr>
+            <w:tcW w:w="2091" w:type="dxa"/>
+          </w:tcPr>
+          <w:p/>
+        </w:tc>
+        <w:tc>
+          <w:tcPr>
+            <w:tcW w:w="2092" w:type="dxa"/>
+          </w:tcPr>
+          <w:p/>
+        </w:tc>
+      </w:tr>
+    </w:tbl>
+    <w:p>
+      <w:pPr>
+        <w:rPr>
+          <w:b/>
+        </w:rPr>
+      </w:pPr>
+      <w:r>
+        <w:rPr>
+          <w:b/>
+        </w:rPr>
+        <w:lastRenderedPageBreak/>
+        <w:t>3.3. Просмотр информации о владельце</w:t>
+      </w:r>
+    </w:p>
+    <w:p>
+      <w:pPr>
+        <w:ind w:left="492"/>
+      </w:pPr>
+      <w:r>
+        <w:t xml:space="preserve">Для просмотра информации об </w:t>
+      </w:r>
+      <w:r>
+        <w:t>владельце</w:t>
+      </w:r>
+      <w:r>
+        <w:t xml:space="preserve"> необходимо выбрать опцию </w:t>
+      </w:r>
+      <w:r>
+        <w:t>“</w:t>
+      </w:r>
+      <w:r>
+        <w:t>информация</w:t>
+      </w:r>
+      <w:r>
+        <w:t xml:space="preserve">”. </w:t>
+      </w:r>
+      <w:r>
+        <w:t xml:space="preserve">Далее необходимо выбрать </w:t>
+      </w:r>
+      <w:r>
+        <w:t>опцию</w:t>
+      </w:r>
+      <w:r>
+        <w:t xml:space="preserve"> – “</w:t>
+      </w:r>
+      <w:r>
+        <w:rPr>
+          <w:lang w:val="en-US"/>
+        </w:rPr>
+        <w:t>user</w:t>
+      </w:r>
+      <w:r>
+        <w:t xml:space="preserve"> </w:t>
+      </w:r>
+      <w:r>
+        <w:rPr>
+          <w:lang w:val="en-US"/>
+        </w:rPr>
+        <w:t>info</w:t>
+      </w:r>
+      <w:r>
+        <w:t xml:space="preserve">”, </w:t>
+      </w:r>
+      <w:r>
+        <w:t xml:space="preserve">на экране </w:t>
+      </w:r>
+      <w:r>
+        <w:t>отобразится</w:t>
+      </w:r>
+      <w:r>
+        <w:t xml:space="preserve"> </w:t>
+      </w:r>
+      <w:r>
+        <w:t>доступная информация о пользователе</w:t>
+      </w:r>
+      <w:r>
+        <w:t>.</w:t>
+      </w:r>
+    </w:p>
+    <w:p>
+      <w:pPr>
+        <w:ind w:left="492"/>
+        <w:jc w:val="center"/>
+      </w:pPr>
+      <w:r>
+        <w:rPr>
+          <w:noProof/>
+        </w:rPr>
+        <w:drawing>
+          <wp:inline distT="0" distB="0" distL="0" distR="0" wp14:anchorId="5FDE6F84" wp14:editId="02135292">
+            <wp:extent cx="1914525" cy="1702877"/>
+            <wp:effectExtent l="0" t="0" r="0" b="0"/>
+            <wp:docPr id="6" name="Рисунок 6"/>
+            <wp:cNvGraphicFramePr>
+              <a:graphicFrameLocks xmlns:a="http://schemas.openxmlformats.org/drawingml/2006/main" noChangeAspect="1"/>
+            </wp:cNvGraphicFramePr>
+            <a:graphic xmlns:a="http://schemas.openxmlformats.org/drawingml/2006/main">
+              <a:graphicData uri="http://schemas.openxmlformats.org/drawingml/2006/picture">
+                <pic:pic xmlns:pic="http://schemas.openxmlformats.org/drawingml/2006/picture">
+                  <pic:nvPicPr>
+                    <pic:cNvPr id="0" name="Picture 5"/>
+                    <pic:cNvPicPr>
+                      <a:picLocks noChangeAspect="1" noChangeArrowheads="1"/>
+                    </pic:cNvPicPr>
+                  </pic:nvPicPr>
+                  <pic:blipFill>
+                    <a:blip r:embed="rId13" cstate="print">
+                      <a:extLst>
+                        <a:ext uri="{28A0092B-C50C-407E-A947-70E740481C1C}">
+                          <a14:useLocalDpi xmlns:a14="http://schemas.microsoft.com/office/drawing/2010/main" val="0"/>
+                        </a:ext>
+                      </a:extLst>
+                    </a:blip>
+                    <a:srcRect/>
+                    <a:stretch>
+                      <a:fillRect/>
+                    </a:stretch>
+                  </pic:blipFill>
+                  <pic:spPr bwMode="auto">
+                    <a:xfrm>
+                      <a:off x="0" y="0"/>
+                      <a:ext cx="1931165" cy="1717678"/>
+                    </a:xfrm>
+                    <a:prstGeom prst="rect">
+                      <a:avLst/>
+                    </a:prstGeom>
+                    <a:noFill/>
+                    <a:ln>
+                      <a:noFill/>
+                    </a:ln>
+                  </pic:spPr>
+                </pic:pic>
+              </a:graphicData>
+            </a:graphic>
+          </wp:inline>
+        </w:drawing>
+      </w:r>
+      <w:r>
+        <w:rPr>
+          <w:noProof/>
+        </w:rPr>
+        <w:drawing>
+          <wp:inline distT="0" distB="0" distL="0" distR="0" wp14:anchorId="55B317B3" wp14:editId="55B8FE71">
+            <wp:extent cx="1706288" cy="1710690"/>
+            <wp:effectExtent l="0" t="0" r="8255" b="3810"/>
+            <wp:docPr id="7" name="Рисунок 7"/>
+            <wp:cNvGraphicFramePr>
+              <a:graphicFrameLocks xmlns:a="http://schemas.openxmlformats.org/drawingml/2006/main" noChangeAspect="1"/>
+            </wp:cNvGraphicFramePr>
+            <a:graphic xmlns:a="http://schemas.openxmlformats.org/drawingml/2006/main">
+              <a:graphicData uri="http://schemas.openxmlformats.org/drawingml/2006/picture">
+                <pic:pic xmlns:pic="http://schemas.openxmlformats.org/drawingml/2006/picture">
+                  <pic:nvPicPr>
+                    <pic:cNvPr id="0" name="Picture 9"/>
+                    <pic:cNvPicPr>
+                      <a:picLocks noChangeAspect="1" noChangeArrowheads="1"/>
+                    </pic:cNvPicPr>
+                  </pic:nvPicPr>
+                  <pic:blipFill>
+                    <a:blip r:embed="rId14" cstate="print">
+                      <a:extLst>
+                        <a:ext uri="{28A0092B-C50C-407E-A947-70E740481C1C}">
+                          <a14:useLocalDpi xmlns:a14="http://schemas.microsoft.com/office/drawing/2010/main" val="0"/>
+                        </a:ext>
+                      </a:extLst>
+                    </a:blip>
+                    <a:srcRect/>
+                    <a:stretch>
+                      <a:fillRect/>
+                    </a:stretch>
+                  </pic:blipFill>
+                  <pic:spPr bwMode="auto">
+                    <a:xfrm>
+                      <a:off x="0" y="0"/>
+                      <a:ext cx="1712291" cy="1716709"/>
+                    </a:xfrm>
+                    <a:prstGeom prst="rect">
+                      <a:avLst/>
+                    </a:prstGeom>
+                    <a:noFill/>
+                    <a:ln>
+                      <a:noFill/>
+                    </a:ln>
+                  </pic:spPr>
+                </pic:pic>
+              </a:graphicData>
+            </a:graphic>
+          </wp:inline>
+        </w:drawing>
+      </w:r>
+      <w:r>
+        <w:rPr>
+          <w:noProof/>
+        </w:rPr>
+        <w:drawing>
+          <wp:inline distT="0" distB="0" distL="0" distR="0" wp14:anchorId="49B7C8B0" wp14:editId="79943759">
+            <wp:extent cx="1609725" cy="1702776"/>
+            <wp:effectExtent l="0" t="0" r="0" b="0"/>
+            <wp:docPr id="9" name="Рисунок 9"/>
+            <wp:cNvGraphicFramePr>
+              <a:graphicFrameLocks xmlns:a="http://schemas.openxmlformats.org/drawingml/2006/main" noChangeAspect="1"/>
+            </wp:cNvGraphicFramePr>
+            <a:graphic xmlns:a="http://schemas.openxmlformats.org/drawingml/2006/main">
+              <a:graphicData uri="http://schemas.openxmlformats.org/drawingml/2006/picture">
+                <pic:pic xmlns:pic="http://schemas.openxmlformats.org/drawingml/2006/picture">
+                  <pic:nvPicPr>
+                    <pic:cNvPr id="0" name="Picture 13"/>
+                    <pic:cNvPicPr>
+                      <a:picLocks noChangeAspect="1" noChangeArrowheads="1"/>
+                    </pic:cNvPicPr>
+                  </pic:nvPicPr>
+                  <pic:blipFill>
+                    <a:blip r:embed="rId15" cstate="print">
+                      <a:extLst>
+                        <a:ext uri="{28A0092B-C50C-407E-A947-70E740481C1C}">
+                          <a14:useLocalDpi xmlns:a14="http://schemas.microsoft.com/office/drawing/2010/main" val="0"/>
+                        </a:ext>
+                      </a:extLst>
+                    </a:blip>
+                    <a:srcRect/>
+                    <a:stretch>
+                      <a:fillRect/>
+                    </a:stretch>
+                  </pic:blipFill>
+                  <pic:spPr bwMode="auto">
+                    <a:xfrm>
+                      <a:off x="0" y="0"/>
+                      <a:ext cx="1617975" cy="1711503"/>
+                    </a:xfrm>
+                    <a:prstGeom prst="rect">
+                      <a:avLst/>
+                    </a:prstGeom>
+                    <a:noFill/>
+                    <a:ln>
+                      <a:noFill/>
+                    </a:ln>
+                  </pic:spPr>
+                </pic:pic>
+              </a:graphicData>
+            </a:graphic>
+          </wp:inline>
+        </w:drawing>
+      </w:r>
+    </w:p>
+    <w:p>
+      <w:pPr>
+        <w:ind w:left="492"/>
+      </w:pPr>
+    </w:p>
+    <w:p>
+      <w:pPr>
+        <w:rPr>
+          <w:b/>
+        </w:rPr>
+      </w:pPr>
+      <w:r>
+        <w:rPr>
+          <w:b/>
+        </w:rPr>
         <w:t>3</w:t>
       </w:r>
       <w:r>
-        <w:t>. Просмотр информации о владельце</w:t>
+        <w:rPr>
+          <w:b/>
+        </w:rPr>
+        <w:t>.4. Настройка яркости дисплея устройства</w:t>
       </w:r>
     </w:p>
     <w:p>
       <w:pPr>
         <w:ind w:left="492"/>
       </w:pPr>
+      <w:r>
+        <w:t xml:space="preserve">Для </w:t>
+      </w:r>
+      <w:r>
+        <w:t>настройки яркости</w:t>
+      </w:r>
+      <w:r>
+        <w:t xml:space="preserve"> необходимо выбрать опцию </w:t>
+      </w:r>
+      <w:r>
+        <w:t>“</w:t>
+      </w:r>
+      <w:r>
+        <w:t>настройки</w:t>
+      </w:r>
+      <w:r>
+        <w:t xml:space="preserve">”. </w:t>
+      </w:r>
+      <w:r>
+        <w:t>Далее необходимо выбрать опцию</w:t>
+      </w:r>
+      <w:r>
+        <w:t xml:space="preserve"> – “</w:t>
+      </w:r>
+      <w:r>
+        <w:rPr>
+          <w:lang w:val="en-US"/>
+        </w:rPr>
+        <w:t>set</w:t>
+      </w:r>
+      <w:r>
+        <w:t xml:space="preserve"> </w:t>
+      </w:r>
+      <w:r>
+        <w:rPr>
+          <w:lang w:val="en-US"/>
+        </w:rPr>
+        <w:t>brightness</w:t>
+      </w:r>
+      <w:r>
+        <w:t xml:space="preserve">”, </w:t>
+      </w:r>
+      <w:r>
+        <w:t xml:space="preserve">на экране отобразится </w:t>
+      </w:r>
+      <w:r>
+        <w:t>меню настройки яркости, после выбора уровня с помощью шкалы, устройство перезагрузиться, яркость изменится</w:t>
+      </w:r>
+      <w:r>
+        <w:t>.</w:t>
+      </w:r>
     </w:p>
     <w:p>
       <w:pPr>
         <w:ind w:left="492"/>
-      </w:pPr>
-      <w:r>
-        <w:t>3.</w:t>
-      </w:r>
-      <w:r>
-        <w:t>4</w:t>
-      </w:r>
-      <w:r>
-        <w:t>. Настройка яркости дисплея устройства</w:t>
+        <w:jc w:val="center"/>
+      </w:pPr>
+      <w:r>
+        <w:rPr>
+          <w:noProof/>
+        </w:rPr>
+        <w:drawing>
+          <wp:inline distT="0" distB="0" distL="0" distR="0" wp14:anchorId="5FEDB94C" wp14:editId="7DF9907B">
+            <wp:extent cx="1557928" cy="1581150"/>
+            <wp:effectExtent l="0" t="0" r="4445" b="0"/>
+            <wp:docPr id="10" name="Рисунок 10"/>
+            <wp:cNvGraphicFramePr>
+              <a:graphicFrameLocks xmlns:a="http://schemas.openxmlformats.org/drawingml/2006/main" noChangeAspect="1"/>
+            </wp:cNvGraphicFramePr>
+            <a:graphic xmlns:a="http://schemas.openxmlformats.org/drawingml/2006/main">
+              <a:graphicData uri="http://schemas.openxmlformats.org/drawingml/2006/picture">
+                <pic:pic xmlns:pic="http://schemas.openxmlformats.org/drawingml/2006/picture">
+                  <pic:nvPicPr>
+                    <pic:cNvPr id="0" name="Picture 15"/>
+                    <pic:cNvPicPr>
+                      <a:picLocks noChangeAspect="1" noChangeArrowheads="1"/>
+                    </pic:cNvPicPr>
+                  </pic:nvPicPr>
+                  <pic:blipFill>
+                    <a:blip r:embed="rId16" cstate="print">
+                      <a:extLst>
+                        <a:ext uri="{28A0092B-C50C-407E-A947-70E740481C1C}">
+                          <a14:useLocalDpi xmlns:a14="http://schemas.microsoft.com/office/drawing/2010/main" val="0"/>
+                        </a:ext>
+                      </a:extLst>
+                    </a:blip>
+                    <a:srcRect/>
+                    <a:stretch>
+                      <a:fillRect/>
+                    </a:stretch>
+                  </pic:blipFill>
+                  <pic:spPr bwMode="auto">
+                    <a:xfrm>
+                      <a:off x="0" y="0"/>
+                      <a:ext cx="1562275" cy="1585562"/>
+                    </a:xfrm>
+                    <a:prstGeom prst="rect">
+                      <a:avLst/>
+                    </a:prstGeom>
+                    <a:noFill/>
+                    <a:ln>
+                      <a:noFill/>
+                    </a:ln>
+                  </pic:spPr>
+                </pic:pic>
+              </a:graphicData>
+            </a:graphic>
+          </wp:inline>
+        </w:drawing>
+      </w:r>
+      <w:r>
+        <w:rPr>
+          <w:noProof/>
+        </w:rPr>
+        <w:drawing>
+          <wp:inline distT="0" distB="0" distL="0" distR="0" wp14:anchorId="10442E3B" wp14:editId="493CA728">
+            <wp:extent cx="1450473" cy="1543050"/>
+            <wp:effectExtent l="0" t="0" r="0" b="0"/>
+            <wp:docPr id="11" name="Рисунок 11"/>
+            <wp:cNvGraphicFramePr>
+              <a:graphicFrameLocks xmlns:a="http://schemas.openxmlformats.org/drawingml/2006/main" noChangeAspect="1"/>
+            </wp:cNvGraphicFramePr>
+            <a:graphic xmlns:a="http://schemas.openxmlformats.org/drawingml/2006/main">
+              <a:graphicData uri="http://schemas.openxmlformats.org/drawingml/2006/picture">
+                <pic:pic xmlns:pic="http://schemas.openxmlformats.org/drawingml/2006/picture">
+                  <pic:nvPicPr>
+                    <pic:cNvPr id="0" name="Picture 17"/>
+                    <pic:cNvPicPr>
+                      <a:picLocks noChangeAspect="1" noChangeArrowheads="1"/>
+                    </pic:cNvPicPr>
+                  </pic:nvPicPr>
+                  <pic:blipFill>
+                    <a:blip r:embed="rId17" cstate="print">
+                      <a:extLst>
+                        <a:ext uri="{28A0092B-C50C-407E-A947-70E740481C1C}">
+                          <a14:useLocalDpi xmlns:a14="http://schemas.microsoft.com/office/drawing/2010/main" val="0"/>
+                        </a:ext>
+                      </a:extLst>
+                    </a:blip>
+                    <a:srcRect/>
+                    <a:stretch>
+                      <a:fillRect/>
+                    </a:stretch>
+                  </pic:blipFill>
+                  <pic:spPr bwMode="auto">
+                    <a:xfrm>
+                      <a:off x="0" y="0"/>
+                      <a:ext cx="1455552" cy="1548454"/>
+                    </a:xfrm>
+                    <a:prstGeom prst="rect">
+                      <a:avLst/>
+                    </a:prstGeom>
+                    <a:noFill/>
+                    <a:ln>
+                      <a:noFill/>
+                    </a:ln>
+                  </pic:spPr>
+                </pic:pic>
+              </a:graphicData>
+            </a:graphic>
+          </wp:inline>
+        </w:drawing>
+      </w:r>
+      <w:r>
+        <w:rPr>
+          <w:noProof/>
+        </w:rPr>
+        <w:drawing>
+          <wp:inline distT="0" distB="0" distL="0" distR="0" wp14:anchorId="6566C3A5" wp14:editId="2CCCD7FE">
+            <wp:extent cx="1561978" cy="1552575"/>
+            <wp:effectExtent l="0" t="0" r="635" b="0"/>
+            <wp:docPr id="12" name="Рисунок 12"/>
+            <wp:cNvGraphicFramePr>
+              <a:graphicFrameLocks xmlns:a="http://schemas.openxmlformats.org/drawingml/2006/main" noChangeAspect="1"/>
+            </wp:cNvGraphicFramePr>
+            <a:graphic xmlns:a="http://schemas.openxmlformats.org/drawingml/2006/main">
+              <a:graphicData uri="http://schemas.openxmlformats.org/drawingml/2006/picture">
+                <pic:pic xmlns:pic="http://schemas.openxmlformats.org/drawingml/2006/picture">
+                  <pic:nvPicPr>
+                    <pic:cNvPr id="0" name="Picture 19"/>
+                    <pic:cNvPicPr>
+                      <a:picLocks noChangeAspect="1" noChangeArrowheads="1"/>
+                    </pic:cNvPicPr>
+                  </pic:nvPicPr>
+                  <pic:blipFill>
+                    <a:blip r:embed="rId18" cstate="print">
+                      <a:extLst>
+                        <a:ext uri="{28A0092B-C50C-407E-A947-70E740481C1C}">
+                          <a14:useLocalDpi xmlns:a14="http://schemas.microsoft.com/office/drawing/2010/main" val="0"/>
+                        </a:ext>
+                      </a:extLst>
+                    </a:blip>
+                    <a:srcRect/>
+                    <a:stretch>
+                      <a:fillRect/>
+                    </a:stretch>
+                  </pic:blipFill>
+                  <pic:spPr bwMode="auto">
+                    <a:xfrm>
+                      <a:off x="0" y="0"/>
+                      <a:ext cx="1568667" cy="1559224"/>
+                    </a:xfrm>
+                    <a:prstGeom prst="rect">
+                      <a:avLst/>
+                    </a:prstGeom>
+                    <a:noFill/>
+                    <a:ln>
+                      <a:noFill/>
+                    </a:ln>
+                  </pic:spPr>
+                </pic:pic>
+              </a:graphicData>
+            </a:graphic>
+          </wp:inline>
+        </w:drawing>
+      </w:r>
+    </w:p>
+    <w:p>
+      <w:pPr>
+        <w:rPr>
+          <w:b/>
+        </w:rPr>
+      </w:pPr>
+      <w:r>
+        <w:rPr>
+          <w:b/>
+        </w:rPr>
+        <w:t>3.5. Добавление совладельцев устройства</w:t>
       </w:r>
     </w:p>
     <w:p>
       <w:pPr>
         <w:ind w:left="492"/>
       </w:pPr>
+      <w:r>
+        <w:t>Для добавления совладельца устройства</w:t>
+      </w:r>
+      <w:r>
+        <w:t xml:space="preserve"> необходимо выбрать опцию </w:t>
+      </w:r>
+      <w:r>
+        <w:t>“</w:t>
+      </w:r>
+      <w:r>
+        <w:t>настройки</w:t>
+      </w:r>
+      <w:r>
+        <w:t xml:space="preserve">”. </w:t>
+      </w:r>
+      <w:r>
+        <w:t>Далее необходимо выбрать опцию</w:t>
+      </w:r>
+      <w:r>
+        <w:t xml:space="preserve"> – “</w:t>
+      </w:r>
+      <w:r>
+        <w:rPr>
+          <w:lang w:val="en-US"/>
+        </w:rPr>
+        <w:t>add</w:t>
+      </w:r>
+      <w:r>
+        <w:t xml:space="preserve"> </w:t>
+      </w:r>
+      <w:r>
+        <w:rPr>
+          <w:lang w:val="en-US"/>
+        </w:rPr>
+        <w:t>owner</w:t>
+      </w:r>
+      <w:r>
+        <w:t xml:space="preserve">”, </w:t>
+      </w:r>
+      <w:r>
+        <w:t xml:space="preserve">на экране отобразится </w:t>
+      </w:r>
+      <w:r>
+        <w:t>поле для ввода мобильного телефона</w:t>
+      </w:r>
+      <w:r>
+        <w:t>.</w:t>
+      </w:r>
     </w:p>
     <w:p>
       <w:pPr>
         <w:ind w:left="492"/>
-      </w:pPr>
-      <w:r>
-        <w:t>3.</w:t>
-      </w:r>
-      <w:r>
-        <w:t>5</w:t>
-      </w:r>
-      <w:r>
-        <w:t>. Добавление совладельцев устройства</w:t>
-      </w:r>
-    </w:p>
+        <w:jc w:val="center"/>
+      </w:pPr>
+      <w:r>
+        <w:rPr>
+          <w:noProof/>
+        </w:rPr>
+        <w:drawing>
+          <wp:inline distT="0" distB="0" distL="0" distR="0" wp14:anchorId="2840DFE8" wp14:editId="5BDA8FBC">
+            <wp:extent cx="1557928" cy="1581150"/>
+            <wp:effectExtent l="0" t="0" r="4445" b="0"/>
+            <wp:docPr id="13" name="Рисунок 13"/>
+            <wp:cNvGraphicFramePr>
+              <a:graphicFrameLocks xmlns:a="http://schemas.openxmlformats.org/drawingml/2006/main" noChangeAspect="1"/>
+            </wp:cNvGraphicFramePr>
+            <a:graphic xmlns:a="http://schemas.openxmlformats.org/drawingml/2006/main">
+              <a:graphicData uri="http://schemas.openxmlformats.org/drawingml/2006/picture">
+                <pic:pic xmlns:pic="http://schemas.openxmlformats.org/drawingml/2006/picture">
+                  <pic:nvPicPr>
+                    <pic:cNvPr id="0" name="Picture 15"/>
+                    <pic:cNvPicPr>
+                      <a:picLocks noChangeAspect="1" noChangeArrowheads="1"/>
+                    </pic:cNvPicPr>
+                  </pic:nvPicPr>
+                  <pic:blipFill>
+                    <a:blip r:embed="rId16" cstate="print">
+                      <a:extLst>
+                        <a:ext uri="{28A0092B-C50C-407E-A947-70E740481C1C}">
+                          <a14:useLocalDpi xmlns:a14="http://schemas.microsoft.com/office/drawing/2010/main" val="0"/>
+                        </a:ext>
+                      </a:extLst>
+                    </a:blip>
+                    <a:srcRect/>
+                    <a:stretch>
+                      <a:fillRect/>
+                    </a:stretch>
+                  </pic:blipFill>
+                  <pic:spPr bwMode="auto">
+                    <a:xfrm>
+                      <a:off x="0" y="0"/>
+                      <a:ext cx="1562275" cy="1585562"/>
+                    </a:xfrm>
+                    <a:prstGeom prst="rect">
+                      <a:avLst/>
+                    </a:prstGeom>
+                    <a:noFill/>
+                    <a:ln>
+                      <a:noFill/>
+                    </a:ln>
+                  </pic:spPr>
+                </pic:pic>
+              </a:graphicData>
+            </a:graphic>
+          </wp:inline>
+        </w:drawing>
+      </w:r>
+      <w:r>
+        <w:rPr>
+          <w:noProof/>
+        </w:rPr>
+        <w:drawing>
+          <wp:inline distT="0" distB="0" distL="0" distR="0" wp14:anchorId="28AF20A5" wp14:editId="71C439F6">
+            <wp:extent cx="1447800" cy="1542282"/>
+            <wp:effectExtent l="0" t="0" r="0" b="1270"/>
+            <wp:docPr id="14" name="Рисунок 14"/>
+            <wp:cNvGraphicFramePr>
+              <a:graphicFrameLocks xmlns:a="http://schemas.openxmlformats.org/drawingml/2006/main" noChangeAspect="1"/>
+            </wp:cNvGraphicFramePr>
+            <a:graphic xmlns:a="http://schemas.openxmlformats.org/drawingml/2006/main">
+              <a:graphicData uri="http://schemas.openxmlformats.org/drawingml/2006/picture">
+                <pic:pic xmlns:pic="http://schemas.openxmlformats.org/drawingml/2006/picture">
+                  <pic:nvPicPr>
+                    <pic:cNvPr id="0" name="Picture 21"/>
+                    <pic:cNvPicPr>
+                      <a:picLocks noChangeAspect="1" noChangeArrowheads="1"/>
+                    </pic:cNvPicPr>
+                  </pic:nvPicPr>
+                  <pic:blipFill>
+                    <a:blip r:embed="rId19" cstate="print">
+                      <a:extLst>
+                        <a:ext uri="{28A0092B-C50C-407E-A947-70E740481C1C}">
+                          <a14:useLocalDpi xmlns:a14="http://schemas.microsoft.com/office/drawing/2010/main" val="0"/>
+                        </a:ext>
+                      </a:extLst>
+                    </a:blip>
+                    <a:srcRect/>
+                    <a:stretch>
+                      <a:fillRect/>
+                    </a:stretch>
+                  </pic:blipFill>
+                  <pic:spPr bwMode="auto">
+                    <a:xfrm>
+                      <a:off x="0" y="0"/>
+                      <a:ext cx="1456937" cy="1552015"/>
+                    </a:xfrm>
+                    <a:prstGeom prst="rect">
+                      <a:avLst/>
+                    </a:prstGeom>
+                    <a:noFill/>
+                    <a:ln>
+                      <a:noFill/>
+                    </a:ln>
+                  </pic:spPr>
+                </pic:pic>
+              </a:graphicData>
+            </a:graphic>
+          </wp:inline>
+        </w:drawing>
+      </w:r>
+      <w:r>
+        <w:rPr>
+          <w:noProof/>
+        </w:rPr>
+        <w:drawing>
+          <wp:inline distT="0" distB="0" distL="0" distR="0" wp14:anchorId="46711D3E" wp14:editId="5F951309">
+            <wp:extent cx="1387455" cy="1524000"/>
+            <wp:effectExtent l="0" t="0" r="3810" b="0"/>
+            <wp:docPr id="16" name="Рисунок 16"/>
+            <wp:cNvGraphicFramePr>
+              <a:graphicFrameLocks xmlns:a="http://schemas.openxmlformats.org/drawingml/2006/main" noChangeAspect="1"/>
+            </wp:cNvGraphicFramePr>
+            <a:graphic xmlns:a="http://schemas.openxmlformats.org/drawingml/2006/main">
+              <a:graphicData uri="http://schemas.openxmlformats.org/drawingml/2006/picture">
+                <pic:pic xmlns:pic="http://schemas.openxmlformats.org/drawingml/2006/picture">
+                  <pic:nvPicPr>
+                    <pic:cNvPr id="0" name="Picture 28"/>
+                    <pic:cNvPicPr>
+                      <a:picLocks noChangeAspect="1" noChangeArrowheads="1"/>
+                    </pic:cNvPicPr>
+                  </pic:nvPicPr>
+                  <pic:blipFill>
+                    <a:blip r:embed="rId20" cstate="print">
+                      <a:extLst>
+                        <a:ext uri="{28A0092B-C50C-407E-A947-70E740481C1C}">
+                          <a14:useLocalDpi xmlns:a14="http://schemas.microsoft.com/office/drawing/2010/main" val="0"/>
+                        </a:ext>
+                      </a:extLst>
+                    </a:blip>
+                    <a:srcRect/>
+                    <a:stretch>
+                      <a:fillRect/>
+                    </a:stretch>
+                  </pic:blipFill>
+                  <pic:spPr bwMode="auto">
+                    <a:xfrm>
+                      <a:off x="0" y="0"/>
+                      <a:ext cx="1393333" cy="1530456"/>
+                    </a:xfrm>
+                    <a:prstGeom prst="rect">
+                      <a:avLst/>
+                    </a:prstGeom>
+                    <a:noFill/>
+                    <a:ln>
+                      <a:noFill/>
+                    </a:ln>
+                  </pic:spPr>
+                </pic:pic>
+              </a:graphicData>
+            </a:graphic>
+          </wp:inline>
+        </w:drawing>
+      </w:r>
+    </w:p>
+    <w:p/>
+    <w:tbl>
+      <w:tblPr>
+        <w:tblStyle w:val="a3"/>
+        <w:tblW w:w="0" w:type="auto"/>
+        <w:tblLook w:val="04A0" w:firstRow="1" w:lastRow="0" w:firstColumn="1" w:lastColumn="0" w:noHBand="0" w:noVBand="1"/>
+      </w:tblPr>
+      <w:tblGrid>
+        <w:gridCol w:w="2091"/>
+        <w:gridCol w:w="2091"/>
+        <w:gridCol w:w="2091"/>
+        <w:gridCol w:w="2091"/>
+        <w:gridCol w:w="2092"/>
+      </w:tblGrid>
+      <w:tr>
+        <w:tc>
+          <w:tcPr>
+            <w:tcW w:w="2091" w:type="dxa"/>
+          </w:tcPr>
+          <w:p>
+            <w:r>
+              <w:t>Изм.</w:t>
+            </w:r>
+          </w:p>
+        </w:tc>
+        <w:tc>
+          <w:tcPr>
+            <w:tcW w:w="2091" w:type="dxa"/>
+          </w:tcPr>
+          <w:p>
+            <w:r>
+              <w:t>Лист</w:t>
+            </w:r>
+          </w:p>
+        </w:tc>
+        <w:tc>
+          <w:tcPr>
+            <w:tcW w:w="2091" w:type="dxa"/>
+          </w:tcPr>
+          <w:p>
+            <w:r>
+              <w:t>№ докум.</w:t>
+            </w:r>
+          </w:p>
+        </w:tc>
+        <w:tc>
+          <w:tcPr>
+            <w:tcW w:w="2091" w:type="dxa"/>
+          </w:tcPr>
+          <w:p>
+            <w:r>
+              <w:t>Подп.</w:t>
+            </w:r>
+          </w:p>
+        </w:tc>
+        <w:tc>
+          <w:tcPr>
+            <w:tcW w:w="2092" w:type="dxa"/>
+          </w:tcPr>
+          <w:p>
+            <w:r>
+              <w:t>Дата</w:t>
+            </w:r>
+          </w:p>
+        </w:tc>
+      </w:tr>
+      <w:tr>
+        <w:tc>
+          <w:tcPr>
+            <w:tcW w:w="2091" w:type="dxa"/>
+          </w:tcPr>
+          <w:p/>
+        </w:tc>
+        <w:tc>
+          <w:tcPr>
+            <w:tcW w:w="2091" w:type="dxa"/>
+          </w:tcPr>
+          <w:p/>
+        </w:tc>
+        <w:tc>
+          <w:tcPr>
+            <w:tcW w:w="2091" w:type="dxa"/>
+          </w:tcPr>
+          <w:p/>
+        </w:tc>
+        <w:tc>
+          <w:tcPr>
+            <w:tcW w:w="2091" w:type="dxa"/>
+          </w:tcPr>
+          <w:p/>
+        </w:tc>
+        <w:tc>
+          <w:tcPr>
+            <w:tcW w:w="2092" w:type="dxa"/>
+          </w:tcPr>
+          <w:p/>
+        </w:tc>
+      </w:tr>
+      <w:tr>
+        <w:tc>
+          <w:tcPr>
+            <w:tcW w:w="2091" w:type="dxa"/>
+          </w:tcPr>
+          <w:p>
+            <w:r>
+              <w:t>Инв. № подл.</w:t>
+            </w:r>
+          </w:p>
+        </w:tc>
+        <w:tc>
+          <w:tcPr>
+            <w:tcW w:w="2091" w:type="dxa"/>
+          </w:tcPr>
+          <w:p>
+            <w:r>
+              <w:t>Подп. И дата</w:t>
+            </w:r>
+          </w:p>
+        </w:tc>
+        <w:tc>
+          <w:tcPr>
+            <w:tcW w:w="2091" w:type="dxa"/>
+          </w:tcPr>
+          <w:p>
+            <w:proofErr w:type="spellStart"/>
+            <w:r>
+              <w:t>Взам</w:t>
+            </w:r>
+            <w:proofErr w:type="spellEnd"/>
+            <w:r>
+              <w:t>. Инв. №</w:t>
+            </w:r>
+          </w:p>
+        </w:tc>
+        <w:tc>
+          <w:tcPr>
+            <w:tcW w:w="2091" w:type="dxa"/>
+          </w:tcPr>
+          <w:p>
+            <w:r>
+              <w:t xml:space="preserve">Инв. № </w:t>
+            </w:r>
+            <w:proofErr w:type="spellStart"/>
+            <w:r>
+              <w:t>дубл</w:t>
+            </w:r>
+            <w:proofErr w:type="spellEnd"/>
+            <w:r>
+              <w:t>.</w:t>
+            </w:r>
+          </w:p>
+        </w:tc>
+        <w:tc>
+          <w:tcPr>
+            <w:tcW w:w="2092" w:type="dxa"/>
+          </w:tcPr>
+          <w:p>
+            <w:r>
+              <w:t>Подп. и дата</w:t>
+            </w:r>
+          </w:p>
+        </w:tc>
+      </w:tr>
+      <w:tr>
+        <w:tc>
+          <w:tcPr>
+            <w:tcW w:w="2091" w:type="dxa"/>
+          </w:tcPr>
+          <w:p/>
+        </w:tc>
+        <w:tc>
+          <w:tcPr>
+            <w:tcW w:w="2091" w:type="dxa"/>
+          </w:tcPr>
+          <w:p/>
+        </w:tc>
+        <w:tc>
+          <w:tcPr>
+            <w:tcW w:w="2091" w:type="dxa"/>
+          </w:tcPr>
+          <w:p/>
+        </w:tc>
+        <w:tc>
+          <w:tcPr>
+            <w:tcW w:w="2091" w:type="dxa"/>
+          </w:tcPr>
+          <w:p/>
+        </w:tc>
+        <w:tc>
+          <w:tcPr>
+            <w:tcW w:w="2092" w:type="dxa"/>
+          </w:tcPr>
+          <w:p/>
+        </w:tc>
+      </w:tr>
+    </w:tbl>
     <w:p>
       <w:pPr>
         <w:ind w:left="492"/>
@@ -3243,37 +4759,239 @@
     </w:p>
     <w:p>
       <w:pPr>
+        <w:rPr>
+          <w:b/>
+        </w:rPr>
+      </w:pPr>
+      <w:r>
+        <w:rPr>
+          <w:b/>
+        </w:rPr>
+        <w:lastRenderedPageBreak/>
+        <w:t>3.6. Сброс устройства</w:t>
+      </w:r>
+    </w:p>
+    <w:p>
+      <w:pPr>
         <w:ind w:left="492"/>
       </w:pPr>
       <w:r>
-        <w:t>3.</w:t>
-      </w:r>
-      <w:r>
-        <w:t>6</w:t>
-      </w:r>
-      <w:r>
-        <w:t>. Сброс устройства</w:t>
+        <w:t xml:space="preserve">Для </w:t>
+      </w:r>
+      <w:r>
+        <w:t>сброса</w:t>
+      </w:r>
+      <w:r>
+        <w:t xml:space="preserve"> устройства необходимо выбрать опцию </w:t>
+      </w:r>
+      <w:r>
+        <w:t>“</w:t>
+      </w:r>
+      <w:r>
+        <w:t>настройки</w:t>
+      </w:r>
+      <w:r>
+        <w:t xml:space="preserve">”. </w:t>
+      </w:r>
+      <w:r>
+        <w:t>Далее необходимо выбрать опцию</w:t>
+      </w:r>
+      <w:r>
+        <w:t xml:space="preserve"> – “</w:t>
+      </w:r>
+      <w:r>
+        <w:rPr>
+          <w:lang w:val="en-US"/>
+        </w:rPr>
+        <w:t>reset</w:t>
+      </w:r>
+      <w:r>
+        <w:t xml:space="preserve"> </w:t>
+      </w:r>
+      <w:r>
+        <w:rPr>
+          <w:lang w:val="en-US"/>
+        </w:rPr>
+        <w:t>device</w:t>
+      </w:r>
+      <w:r>
+        <w:t xml:space="preserve">”, </w:t>
+      </w:r>
+      <w:r>
+        <w:t xml:space="preserve">на экране отобразится </w:t>
+      </w:r>
+      <w:r>
+        <w:t>меню подтверждения решения пользователя.</w:t>
       </w:r>
     </w:p>
     <w:p>
       <w:pPr>
         <w:ind w:left="492"/>
       </w:pPr>
-      <w:bookmarkStart w:id="6" w:name="_GoBack"/>
-      <w:bookmarkEnd w:id="6"/>
     </w:p>
     <w:p>
       <w:pPr>
         <w:ind w:left="492"/>
-      </w:pPr>
-      <w:r>
-        <w:t>3.</w:t>
-      </w:r>
-      <w:r>
-        <w:t>7</w:t>
-      </w:r>
-      <w:r>
-        <w:t>. Регистрация нового устройства</w:t>
+        <w:jc w:val="center"/>
+      </w:pPr>
+      <w:r>
+        <w:rPr>
+          <w:noProof/>
+        </w:rPr>
+        <w:drawing>
+          <wp:inline distT="0" distB="0" distL="0" distR="0" wp14:anchorId="40B2B9A3" wp14:editId="02F98C3E">
+            <wp:extent cx="1304925" cy="1324375"/>
+            <wp:effectExtent l="0" t="0" r="0" b="9525"/>
+            <wp:docPr id="17" name="Рисунок 17"/>
+            <wp:cNvGraphicFramePr>
+              <a:graphicFrameLocks xmlns:a="http://schemas.openxmlformats.org/drawingml/2006/main" noChangeAspect="1"/>
+            </wp:cNvGraphicFramePr>
+            <a:graphic xmlns:a="http://schemas.openxmlformats.org/drawingml/2006/main">
+              <a:graphicData uri="http://schemas.openxmlformats.org/drawingml/2006/picture">
+                <pic:pic xmlns:pic="http://schemas.openxmlformats.org/drawingml/2006/picture">
+                  <pic:nvPicPr>
+                    <pic:cNvPr id="0" name="Picture 30"/>
+                    <pic:cNvPicPr>
+                      <a:picLocks noChangeAspect="1" noChangeArrowheads="1"/>
+                    </pic:cNvPicPr>
+                  </pic:nvPicPr>
+                  <pic:blipFill>
+                    <a:blip r:embed="rId21" cstate="print">
+                      <a:extLst>
+                        <a:ext uri="{28A0092B-C50C-407E-A947-70E740481C1C}">
+                          <a14:useLocalDpi xmlns:a14="http://schemas.microsoft.com/office/drawing/2010/main" val="0"/>
+                        </a:ext>
+                      </a:extLst>
+                    </a:blip>
+                    <a:srcRect/>
+                    <a:stretch>
+                      <a:fillRect/>
+                    </a:stretch>
+                  </pic:blipFill>
+                  <pic:spPr bwMode="auto">
+                    <a:xfrm>
+                      <a:off x="0" y="0"/>
+                      <a:ext cx="1306789" cy="1326267"/>
+                    </a:xfrm>
+                    <a:prstGeom prst="rect">
+                      <a:avLst/>
+                    </a:prstGeom>
+                    <a:noFill/>
+                    <a:ln>
+                      <a:noFill/>
+                    </a:ln>
+                  </pic:spPr>
+                </pic:pic>
+              </a:graphicData>
+            </a:graphic>
+          </wp:inline>
+        </w:drawing>
+      </w:r>
+      <w:r>
+        <w:rPr>
+          <w:noProof/>
+        </w:rPr>
+        <w:drawing>
+          <wp:inline distT="0" distB="0" distL="0" distR="0" wp14:anchorId="14F38C6F" wp14:editId="06F96F9D">
+            <wp:extent cx="1326151" cy="1333500"/>
+            <wp:effectExtent l="0" t="0" r="7620" b="0"/>
+            <wp:docPr id="18" name="Рисунок 18"/>
+            <wp:cNvGraphicFramePr>
+              <a:graphicFrameLocks xmlns:a="http://schemas.openxmlformats.org/drawingml/2006/main" noChangeAspect="1"/>
+            </wp:cNvGraphicFramePr>
+            <a:graphic xmlns:a="http://schemas.openxmlformats.org/drawingml/2006/main">
+              <a:graphicData uri="http://schemas.openxmlformats.org/drawingml/2006/picture">
+                <pic:pic xmlns:pic="http://schemas.openxmlformats.org/drawingml/2006/picture">
+                  <pic:nvPicPr>
+                    <pic:cNvPr id="0" name="Picture 32"/>
+                    <pic:cNvPicPr>
+                      <a:picLocks noChangeAspect="1" noChangeArrowheads="1"/>
+                    </pic:cNvPicPr>
+                  </pic:nvPicPr>
+                  <pic:blipFill>
+                    <a:blip r:embed="rId22" cstate="print">
+                      <a:extLst>
+                        <a:ext uri="{28A0092B-C50C-407E-A947-70E740481C1C}">
+                          <a14:useLocalDpi xmlns:a14="http://schemas.microsoft.com/office/drawing/2010/main" val="0"/>
+                        </a:ext>
+                      </a:extLst>
+                    </a:blip>
+                    <a:srcRect/>
+                    <a:stretch>
+                      <a:fillRect/>
+                    </a:stretch>
+                  </pic:blipFill>
+                  <pic:spPr bwMode="auto">
+                    <a:xfrm>
+                      <a:off x="0" y="0"/>
+                      <a:ext cx="1332021" cy="1339403"/>
+                    </a:xfrm>
+                    <a:prstGeom prst="rect">
+                      <a:avLst/>
+                    </a:prstGeom>
+                    <a:noFill/>
+                    <a:ln>
+                      <a:noFill/>
+                    </a:ln>
+                  </pic:spPr>
+                </pic:pic>
+              </a:graphicData>
+            </a:graphic>
+          </wp:inline>
+        </w:drawing>
+      </w:r>
+      <w:r>
+        <w:rPr>
+          <w:noProof/>
+        </w:rPr>
+        <w:drawing>
+          <wp:inline distT="0" distB="0" distL="0" distR="0" wp14:anchorId="6A7886EB" wp14:editId="1139817A">
+            <wp:extent cx="1323975" cy="1309933"/>
+            <wp:effectExtent l="0" t="0" r="0" b="5080"/>
+            <wp:docPr id="19" name="Рисунок 19"/>
+            <wp:cNvGraphicFramePr>
+              <a:graphicFrameLocks xmlns:a="http://schemas.openxmlformats.org/drawingml/2006/main" noChangeAspect="1"/>
+            </wp:cNvGraphicFramePr>
+            <a:graphic xmlns:a="http://schemas.openxmlformats.org/drawingml/2006/main">
+              <a:graphicData uri="http://schemas.openxmlformats.org/drawingml/2006/picture">
+                <pic:pic xmlns:pic="http://schemas.openxmlformats.org/drawingml/2006/picture">
+                  <pic:nvPicPr>
+                    <pic:cNvPr id="0" name="Picture 34"/>
+                    <pic:cNvPicPr>
+                      <a:picLocks noChangeAspect="1" noChangeArrowheads="1"/>
+                    </pic:cNvPicPr>
+                  </pic:nvPicPr>
+                  <pic:blipFill>
+                    <a:blip r:embed="rId23" cstate="print">
+                      <a:extLst>
+                        <a:ext uri="{28A0092B-C50C-407E-A947-70E740481C1C}">
+                          <a14:useLocalDpi xmlns:a14="http://schemas.microsoft.com/office/drawing/2010/main" val="0"/>
+                        </a:ext>
+                      </a:extLst>
+                    </a:blip>
+                    <a:srcRect/>
+                    <a:stretch>
+                      <a:fillRect/>
+                    </a:stretch>
+                  </pic:blipFill>
+                  <pic:spPr bwMode="auto">
+                    <a:xfrm>
+                      <a:off x="0" y="0"/>
+                      <a:ext cx="1330576" cy="1316464"/>
+                    </a:xfrm>
+                    <a:prstGeom prst="rect">
+                      <a:avLst/>
+                    </a:prstGeom>
+                    <a:noFill/>
+                    <a:ln>
+                      <a:noFill/>
+                    </a:ln>
+                  </pic:spPr>
+                </pic:pic>
+              </a:graphicData>
+            </a:graphic>
+          </wp:inline>
+        </w:drawing>
       </w:r>
     </w:p>
     <w:p>
@@ -3283,41 +5001,549 @@
     </w:p>
     <w:p>
       <w:pPr>
+        <w:rPr>
+          <w:b/>
+        </w:rPr>
+      </w:pPr>
+      <w:r>
+        <w:rPr>
+          <w:b/>
+        </w:rPr>
+        <w:t>3.7. Регистрация нового устройства</w:t>
+      </w:r>
+    </w:p>
+    <w:p>
+      <w:pPr>
         <w:ind w:left="492"/>
       </w:pPr>
       <w:r>
-        <w:t>3.</w:t>
-      </w:r>
-      <w:r>
-        <w:t>8</w:t>
-      </w:r>
-      <w:r>
-        <w:t>. Блокировка и разблокировка устройства</w:t>
+        <w:t>После сброса на экране устройства появиться мастер код,</w:t>
+      </w:r>
+      <w:r>
+        <w:t xml:space="preserve"> </w:t>
+      </w:r>
+      <w:r>
+        <w:t>который необходим для связи с приложением компаньоном.</w:t>
       </w:r>
     </w:p>
     <w:p>
       <w:pPr>
         <w:ind w:left="492"/>
-      </w:pPr>
+        <w:jc w:val="center"/>
+      </w:pPr>
+      <w:r>
+        <w:rPr>
+          <w:noProof/>
+        </w:rPr>
+        <w:drawing>
+          <wp:inline distT="0" distB="0" distL="0" distR="0" wp14:anchorId="5668A453" wp14:editId="54DC8A45">
+            <wp:extent cx="1828800" cy="1780048"/>
+            <wp:effectExtent l="0" t="0" r="0" b="0"/>
+            <wp:docPr id="20" name="Рисунок 20"/>
+            <wp:cNvGraphicFramePr>
+              <a:graphicFrameLocks xmlns:a="http://schemas.openxmlformats.org/drawingml/2006/main" noChangeAspect="1"/>
+            </wp:cNvGraphicFramePr>
+            <a:graphic xmlns:a="http://schemas.openxmlformats.org/drawingml/2006/main">
+              <a:graphicData uri="http://schemas.openxmlformats.org/drawingml/2006/picture">
+                <pic:pic xmlns:pic="http://schemas.openxmlformats.org/drawingml/2006/picture">
+                  <pic:nvPicPr>
+                    <pic:cNvPr id="0" name="Picture 36"/>
+                    <pic:cNvPicPr>
+                      <a:picLocks noChangeAspect="1" noChangeArrowheads="1"/>
+                    </pic:cNvPicPr>
+                  </pic:nvPicPr>
+                  <pic:blipFill>
+                    <a:blip r:embed="rId24" cstate="print">
+                      <a:extLst>
+                        <a:ext uri="{28A0092B-C50C-407E-A947-70E740481C1C}">
+                          <a14:useLocalDpi xmlns:a14="http://schemas.microsoft.com/office/drawing/2010/main" val="0"/>
+                        </a:ext>
+                      </a:extLst>
+                    </a:blip>
+                    <a:srcRect/>
+                    <a:stretch>
+                      <a:fillRect/>
+                    </a:stretch>
+                  </pic:blipFill>
+                  <pic:spPr bwMode="auto">
+                    <a:xfrm>
+                      <a:off x="0" y="0"/>
+                      <a:ext cx="1837240" cy="1788263"/>
+                    </a:xfrm>
+                    <a:prstGeom prst="rect">
+                      <a:avLst/>
+                    </a:prstGeom>
+                    <a:noFill/>
+                    <a:ln>
+                      <a:noFill/>
+                    </a:ln>
+                  </pic:spPr>
+                </pic:pic>
+              </a:graphicData>
+            </a:graphic>
+          </wp:inline>
+        </w:drawing>
+      </w:r>
     </w:p>
     <w:p>
       <w:pPr>
         <w:ind w:left="492"/>
       </w:pPr>
-      <w:r>
-        <w:t>3.</w:t>
-      </w:r>
-      <w:r>
-        <w:t>9</w:t>
-      </w:r>
-      <w:r>
-        <w:t>. Информирование владельца о попытке взлома устройства</w:t>
-      </w:r>
-    </w:p>
-    <w:p>
-      <w:pPr>
+    </w:p>
+    <w:p>
+      <w:pPr>
+        <w:ind w:left="492"/>
+      </w:pPr>
+    </w:p>
+    <w:p>
+      <w:pPr>
+        <w:ind w:left="492"/>
+      </w:pPr>
+    </w:p>
+    <w:p>
+      <w:pPr>
+        <w:ind w:left="492"/>
+      </w:pPr>
+    </w:p>
+    <w:p>
+      <w:pPr>
+        <w:ind w:left="492"/>
+      </w:pPr>
+    </w:p>
+    <w:p>
+      <w:pPr>
+        <w:ind w:left="492"/>
+      </w:pPr>
+    </w:p>
+    <w:p/>
+    <w:p/>
+    <w:p>
+      <w:pPr>
+        <w:ind w:left="492"/>
+      </w:pPr>
+    </w:p>
+    <w:p>
+      <w:pPr>
+        <w:ind w:left="492"/>
+      </w:pPr>
+    </w:p>
+    <w:tbl>
+      <w:tblPr>
+        <w:tblStyle w:val="a3"/>
+        <w:tblW w:w="0" w:type="auto"/>
+        <w:tblLook w:val="04A0" w:firstRow="1" w:lastRow="0" w:firstColumn="1" w:lastColumn="0" w:noHBand="0" w:noVBand="1"/>
+      </w:tblPr>
+      <w:tblGrid>
+        <w:gridCol w:w="2091"/>
+        <w:gridCol w:w="2091"/>
+        <w:gridCol w:w="2091"/>
+        <w:gridCol w:w="2091"/>
+        <w:gridCol w:w="2092"/>
+      </w:tblGrid>
+      <w:tr>
+        <w:tc>
+          <w:tcPr>
+            <w:tcW w:w="2091" w:type="dxa"/>
+          </w:tcPr>
+          <w:p>
+            <w:r>
+              <w:t>Изм.</w:t>
+            </w:r>
+          </w:p>
+        </w:tc>
+        <w:tc>
+          <w:tcPr>
+            <w:tcW w:w="2091" w:type="dxa"/>
+          </w:tcPr>
+          <w:p>
+            <w:r>
+              <w:t>Лист</w:t>
+            </w:r>
+          </w:p>
+        </w:tc>
+        <w:tc>
+          <w:tcPr>
+            <w:tcW w:w="2091" w:type="dxa"/>
+          </w:tcPr>
+          <w:p>
+            <w:r>
+              <w:t>№ докум.</w:t>
+            </w:r>
+          </w:p>
+        </w:tc>
+        <w:tc>
+          <w:tcPr>
+            <w:tcW w:w="2091" w:type="dxa"/>
+          </w:tcPr>
+          <w:p>
+            <w:r>
+              <w:t>Подп.</w:t>
+            </w:r>
+          </w:p>
+        </w:tc>
+        <w:tc>
+          <w:tcPr>
+            <w:tcW w:w="2092" w:type="dxa"/>
+          </w:tcPr>
+          <w:p>
+            <w:r>
+              <w:t>Дата</w:t>
+            </w:r>
+          </w:p>
+        </w:tc>
+      </w:tr>
+      <w:tr>
+        <w:tc>
+          <w:tcPr>
+            <w:tcW w:w="2091" w:type="dxa"/>
+          </w:tcPr>
+          <w:p/>
+        </w:tc>
+        <w:tc>
+          <w:tcPr>
+            <w:tcW w:w="2091" w:type="dxa"/>
+          </w:tcPr>
+          <w:p/>
+        </w:tc>
+        <w:tc>
+          <w:tcPr>
+            <w:tcW w:w="2091" w:type="dxa"/>
+          </w:tcPr>
+          <w:p/>
+        </w:tc>
+        <w:tc>
+          <w:tcPr>
+            <w:tcW w:w="2091" w:type="dxa"/>
+          </w:tcPr>
+          <w:p/>
+        </w:tc>
+        <w:tc>
+          <w:tcPr>
+            <w:tcW w:w="2092" w:type="dxa"/>
+          </w:tcPr>
+          <w:p/>
+        </w:tc>
+      </w:tr>
+      <w:tr>
+        <w:tc>
+          <w:tcPr>
+            <w:tcW w:w="2091" w:type="dxa"/>
+          </w:tcPr>
+          <w:p>
+            <w:r>
+              <w:t>Инв. № подл.</w:t>
+            </w:r>
+          </w:p>
+        </w:tc>
+        <w:tc>
+          <w:tcPr>
+            <w:tcW w:w="2091" w:type="dxa"/>
+          </w:tcPr>
+          <w:p>
+            <w:r>
+              <w:t>Подп. И дата</w:t>
+            </w:r>
+          </w:p>
+        </w:tc>
+        <w:tc>
+          <w:tcPr>
+            <w:tcW w:w="2091" w:type="dxa"/>
+          </w:tcPr>
+          <w:p>
+            <w:proofErr w:type="spellStart"/>
+            <w:r>
+              <w:t>Взам</w:t>
+            </w:r>
+            <w:proofErr w:type="spellEnd"/>
+            <w:r>
+              <w:t>. Инв. №</w:t>
+            </w:r>
+          </w:p>
+        </w:tc>
+        <w:tc>
+          <w:tcPr>
+            <w:tcW w:w="2091" w:type="dxa"/>
+          </w:tcPr>
+          <w:p>
+            <w:r>
+              <w:t xml:space="preserve">Инв. № </w:t>
+            </w:r>
+            <w:proofErr w:type="spellStart"/>
+            <w:r>
+              <w:t>дубл</w:t>
+            </w:r>
+            <w:proofErr w:type="spellEnd"/>
+            <w:r>
+              <w:t>.</w:t>
+            </w:r>
+          </w:p>
+        </w:tc>
+        <w:tc>
+          <w:tcPr>
+            <w:tcW w:w="2092" w:type="dxa"/>
+          </w:tcPr>
+          <w:p>
+            <w:r>
+              <w:t>Подп. и дата</w:t>
+            </w:r>
+          </w:p>
+        </w:tc>
+      </w:tr>
+      <w:tr>
+        <w:tc>
+          <w:tcPr>
+            <w:tcW w:w="2091" w:type="dxa"/>
+          </w:tcPr>
+          <w:p/>
+        </w:tc>
+        <w:tc>
+          <w:tcPr>
+            <w:tcW w:w="2091" w:type="dxa"/>
+          </w:tcPr>
+          <w:p/>
+        </w:tc>
+        <w:tc>
+          <w:tcPr>
+            <w:tcW w:w="2091" w:type="dxa"/>
+          </w:tcPr>
+          <w:p/>
+        </w:tc>
+        <w:tc>
+          <w:tcPr>
+            <w:tcW w:w="2091" w:type="dxa"/>
+          </w:tcPr>
+          <w:p/>
+        </w:tc>
+        <w:tc>
+          <w:tcPr>
+            <w:tcW w:w="2092" w:type="dxa"/>
+          </w:tcPr>
+          <w:p/>
+        </w:tc>
+      </w:tr>
+    </w:tbl>
+    <w:p/>
+    <w:p>
+      <w:pPr>
+        <w:rPr>
+          <w:b/>
+        </w:rPr>
+      </w:pPr>
+      <w:r>
+        <w:rPr>
+          <w:b/>
+        </w:rPr>
+        <w:lastRenderedPageBreak/>
+        <w:t>3.8. Блокировка и разблокировка устройства</w:t>
+      </w:r>
+    </w:p>
+    <w:p>
+      <w:pPr>
+        <w:ind w:left="492"/>
+      </w:pPr>
+      <w:r>
+        <w:t xml:space="preserve">Для разблокировки устройства, </w:t>
+      </w:r>
+      <w:r>
+        <w:t xml:space="preserve">перейдите в раздел управления блокировкой, вам будет предложено поле ввод пароля, если устройство заблокировано, то оно </w:t>
+      </w:r>
+      <w:proofErr w:type="spellStart"/>
+      <w:r>
+        <w:t>разблокируется</w:t>
+      </w:r>
+      <w:proofErr w:type="spellEnd"/>
+      <w:r>
+        <w:t xml:space="preserve"> только при верном вводе пароля разблокировки, если устройство разблокировано, то после ввода пароля, устройство заблокируется, введенный пароль станет паролем разблокировки. Также устройство </w:t>
+      </w:r>
+      <w:r>
+        <w:t>можно разблокировать,</w:t>
+      </w:r>
+      <w:r>
+        <w:t xml:space="preserve"> послав команду с телефона владельца или из приложения компаньона.</w:t>
+      </w:r>
+    </w:p>
+    <w:p>
+      <w:pPr>
+        <w:ind w:left="492"/>
         <w:jc w:val="center"/>
       </w:pPr>
+      <w:r>
+        <w:rPr>
+          <w:noProof/>
+        </w:rPr>
+        <w:drawing>
+          <wp:inline distT="0" distB="0" distL="0" distR="0" wp14:anchorId="6C319CE8" wp14:editId="3F04B2C0">
+            <wp:extent cx="2057400" cy="1901513"/>
+            <wp:effectExtent l="0" t="0" r="0" b="3810"/>
+            <wp:docPr id="21" name="Рисунок 21"/>
+            <wp:cNvGraphicFramePr>
+              <a:graphicFrameLocks xmlns:a="http://schemas.openxmlformats.org/drawingml/2006/main" noChangeAspect="1"/>
+            </wp:cNvGraphicFramePr>
+            <a:graphic xmlns:a="http://schemas.openxmlformats.org/drawingml/2006/main">
+              <a:graphicData uri="http://schemas.openxmlformats.org/drawingml/2006/picture">
+                <pic:pic xmlns:pic="http://schemas.openxmlformats.org/drawingml/2006/picture">
+                  <pic:nvPicPr>
+                    <pic:cNvPr id="0" name="Picture 38"/>
+                    <pic:cNvPicPr>
+                      <a:picLocks noChangeAspect="1" noChangeArrowheads="1"/>
+                    </pic:cNvPicPr>
+                  </pic:nvPicPr>
+                  <pic:blipFill>
+                    <a:blip r:embed="rId25" cstate="print">
+                      <a:extLst>
+                        <a:ext uri="{28A0092B-C50C-407E-A947-70E740481C1C}">
+                          <a14:useLocalDpi xmlns:a14="http://schemas.microsoft.com/office/drawing/2010/main" val="0"/>
+                        </a:ext>
+                      </a:extLst>
+                    </a:blip>
+                    <a:srcRect/>
+                    <a:stretch>
+                      <a:fillRect/>
+                    </a:stretch>
+                  </pic:blipFill>
+                  <pic:spPr bwMode="auto">
+                    <a:xfrm>
+                      <a:off x="0" y="0"/>
+                      <a:ext cx="2059450" cy="1903407"/>
+                    </a:xfrm>
+                    <a:prstGeom prst="rect">
+                      <a:avLst/>
+                    </a:prstGeom>
+                    <a:noFill/>
+                    <a:ln>
+                      <a:noFill/>
+                    </a:ln>
+                  </pic:spPr>
+                </pic:pic>
+              </a:graphicData>
+            </a:graphic>
+          </wp:inline>
+        </w:drawing>
+      </w:r>
+      <w:r>
+        <w:rPr>
+          <w:noProof/>
+        </w:rPr>
+        <w:drawing>
+          <wp:inline distT="0" distB="0" distL="0" distR="0" wp14:anchorId="4B58A6CB" wp14:editId="27A992EF">
+            <wp:extent cx="1759425" cy="1847850"/>
+            <wp:effectExtent l="0" t="0" r="0" b="0"/>
+            <wp:docPr id="22" name="Рисунок 22"/>
+            <wp:cNvGraphicFramePr>
+              <a:graphicFrameLocks xmlns:a="http://schemas.openxmlformats.org/drawingml/2006/main" noChangeAspect="1"/>
+            </wp:cNvGraphicFramePr>
+            <a:graphic xmlns:a="http://schemas.openxmlformats.org/drawingml/2006/main">
+              <a:graphicData uri="http://schemas.openxmlformats.org/drawingml/2006/picture">
+                <pic:pic xmlns:pic="http://schemas.openxmlformats.org/drawingml/2006/picture">
+                  <pic:nvPicPr>
+                    <pic:cNvPr id="0" name="Picture 40"/>
+                    <pic:cNvPicPr>
+                      <a:picLocks noChangeAspect="1" noChangeArrowheads="1"/>
+                    </pic:cNvPicPr>
+                  </pic:nvPicPr>
+                  <pic:blipFill>
+                    <a:blip r:embed="rId26" cstate="print">
+                      <a:extLst>
+                        <a:ext uri="{28A0092B-C50C-407E-A947-70E740481C1C}">
+                          <a14:useLocalDpi xmlns:a14="http://schemas.microsoft.com/office/drawing/2010/main" val="0"/>
+                        </a:ext>
+                      </a:extLst>
+                    </a:blip>
+                    <a:srcRect/>
+                    <a:stretch>
+                      <a:fillRect/>
+                    </a:stretch>
+                  </pic:blipFill>
+                  <pic:spPr bwMode="auto">
+                    <a:xfrm>
+                      <a:off x="0" y="0"/>
+                      <a:ext cx="1767097" cy="1855908"/>
+                    </a:xfrm>
+                    <a:prstGeom prst="rect">
+                      <a:avLst/>
+                    </a:prstGeom>
+                    <a:noFill/>
+                    <a:ln>
+                      <a:noFill/>
+                    </a:ln>
+                  </pic:spPr>
+                </pic:pic>
+              </a:graphicData>
+            </a:graphic>
+          </wp:inline>
+        </w:drawing>
+      </w:r>
+      <w:r>
+        <w:rPr>
+          <w:noProof/>
+        </w:rPr>
+        <w:drawing>
+          <wp:inline distT="0" distB="0" distL="0" distR="0" wp14:anchorId="1084D6FB" wp14:editId="5BFDFB47">
+            <wp:extent cx="1787176" cy="1905000"/>
+            <wp:effectExtent l="0" t="0" r="3810" b="0"/>
+            <wp:docPr id="23" name="Рисунок 23"/>
+            <wp:cNvGraphicFramePr>
+              <a:graphicFrameLocks xmlns:a="http://schemas.openxmlformats.org/drawingml/2006/main" noChangeAspect="1"/>
+            </wp:cNvGraphicFramePr>
+            <a:graphic xmlns:a="http://schemas.openxmlformats.org/drawingml/2006/main">
+              <a:graphicData uri="http://schemas.openxmlformats.org/drawingml/2006/picture">
+                <pic:pic xmlns:pic="http://schemas.openxmlformats.org/drawingml/2006/picture">
+                  <pic:nvPicPr>
+                    <pic:cNvPr id="0" name="Picture 42"/>
+                    <pic:cNvPicPr>
+                      <a:picLocks noChangeAspect="1" noChangeArrowheads="1"/>
+                    </pic:cNvPicPr>
+                  </pic:nvPicPr>
+                  <pic:blipFill>
+                    <a:blip r:embed="rId27" cstate="print">
+                      <a:extLst>
+                        <a:ext uri="{28A0092B-C50C-407E-A947-70E740481C1C}">
+                          <a14:useLocalDpi xmlns:a14="http://schemas.microsoft.com/office/drawing/2010/main" val="0"/>
+                        </a:ext>
+                      </a:extLst>
+                    </a:blip>
+                    <a:srcRect/>
+                    <a:stretch>
+                      <a:fillRect/>
+                    </a:stretch>
+                  </pic:blipFill>
+                  <pic:spPr bwMode="auto">
+                    <a:xfrm>
+                      <a:off x="0" y="0"/>
+                      <a:ext cx="1796365" cy="1914795"/>
+                    </a:xfrm>
+                    <a:prstGeom prst="rect">
+                      <a:avLst/>
+                    </a:prstGeom>
+                    <a:noFill/>
+                    <a:ln>
+                      <a:noFill/>
+                    </a:ln>
+                  </pic:spPr>
+                </pic:pic>
+              </a:graphicData>
+            </a:graphic>
+          </wp:inline>
+        </w:drawing>
+      </w:r>
+    </w:p>
+    <w:p>
+      <w:pPr>
+        <w:rPr>
+          <w:b/>
+        </w:rPr>
+      </w:pPr>
+      <w:r>
+        <w:rPr>
+          <w:b/>
+        </w:rPr>
+        <w:t>3.9. Информирование владельца о попытке взлома устройства</w:t>
+      </w:r>
+    </w:p>
+    <w:p>
+      <w:r>
+        <w:t>При попытке физического взлома устройства, в частности с применением слесарного инструмента, устройство зафиксирует колебания, и отправит сообщение владельцу о попытке взлома.</w:t>
+      </w:r>
     </w:p>
     <w:p/>
     <w:p>
@@ -3360,6 +5586,25 @@
         <w:jc w:val="center"/>
       </w:pPr>
     </w:p>
+    <w:p>
+      <w:pPr>
+        <w:jc w:val="center"/>
+        <w:rPr>
+          <w:sz w:val="20"/>
+        </w:rPr>
+      </w:pPr>
+    </w:p>
+    <w:p>
+      <w:pPr>
+        <w:jc w:val="center"/>
+      </w:pPr>
+    </w:p>
+    <w:p>
+      <w:pPr>
+        <w:jc w:val="center"/>
+      </w:pPr>
+    </w:p>
+    <w:p/>
     <w:p>
       <w:pPr>
         <w:jc w:val="center"/>
@@ -8014,214 +10259,9 @@
           </w:p>
         </w:tc>
       </w:tr>
-      <w:tr>
-        <w:tc>
-          <w:tcPr>
-            <w:tcW w:w="595" w:type="dxa"/>
-          </w:tcPr>
-          <w:p>
-            <w:pPr>
-              <w:jc w:val="center"/>
-            </w:pPr>
-          </w:p>
-        </w:tc>
-        <w:tc>
-          <w:tcPr>
-            <w:tcW w:w="1253" w:type="dxa"/>
-          </w:tcPr>
-          <w:p>
-            <w:pPr>
-              <w:jc w:val="center"/>
-            </w:pPr>
-          </w:p>
-        </w:tc>
-        <w:tc>
-          <w:tcPr>
-            <w:tcW w:w="1233" w:type="dxa"/>
-          </w:tcPr>
-          <w:p>
-            <w:pPr>
-              <w:jc w:val="center"/>
-            </w:pPr>
-          </w:p>
-        </w:tc>
-        <w:tc>
-          <w:tcPr>
-            <w:tcW w:w="740" w:type="dxa"/>
-          </w:tcPr>
-          <w:p>
-            <w:pPr>
-              <w:jc w:val="center"/>
-            </w:pPr>
-          </w:p>
-        </w:tc>
-        <w:tc>
-          <w:tcPr>
-            <w:tcW w:w="1304" w:type="dxa"/>
-          </w:tcPr>
-          <w:p>
-            <w:pPr>
-              <w:jc w:val="center"/>
-            </w:pPr>
-          </w:p>
-        </w:tc>
-        <w:tc>
-          <w:tcPr>
-            <w:tcW w:w="1232" w:type="dxa"/>
-          </w:tcPr>
-          <w:p>
-            <w:pPr>
-              <w:jc w:val="center"/>
-            </w:pPr>
-          </w:p>
-        </w:tc>
-        <w:tc>
-          <w:tcPr>
-            <w:tcW w:w="783" w:type="dxa"/>
-          </w:tcPr>
-          <w:p>
-            <w:pPr>
-              <w:jc w:val="center"/>
-            </w:pPr>
-          </w:p>
-        </w:tc>
-        <w:tc>
-          <w:tcPr>
-            <w:tcW w:w="1810" w:type="dxa"/>
-          </w:tcPr>
-          <w:p>
-            <w:pPr>
-              <w:jc w:val="center"/>
-            </w:pPr>
-          </w:p>
-        </w:tc>
-        <w:tc>
-          <w:tcPr>
-            <w:tcW w:w="911" w:type="dxa"/>
-          </w:tcPr>
-          <w:p>
-            <w:pPr>
-              <w:jc w:val="center"/>
-            </w:pPr>
-          </w:p>
-        </w:tc>
-        <w:tc>
-          <w:tcPr>
-            <w:tcW w:w="595" w:type="dxa"/>
-          </w:tcPr>
-          <w:p>
-            <w:pPr>
-              <w:jc w:val="center"/>
-            </w:pPr>
-          </w:p>
-        </w:tc>
-      </w:tr>
-      <w:tr>
-        <w:tc>
-          <w:tcPr>
-            <w:tcW w:w="595" w:type="dxa"/>
-          </w:tcPr>
-          <w:p>
-            <w:pPr>
-              <w:jc w:val="center"/>
-            </w:pPr>
-          </w:p>
-        </w:tc>
-        <w:tc>
-          <w:tcPr>
-            <w:tcW w:w="1253" w:type="dxa"/>
-          </w:tcPr>
-          <w:p>
-            <w:pPr>
-              <w:jc w:val="center"/>
-            </w:pPr>
-          </w:p>
-        </w:tc>
-        <w:tc>
-          <w:tcPr>
-            <w:tcW w:w="1233" w:type="dxa"/>
-          </w:tcPr>
-          <w:p>
-            <w:pPr>
-              <w:jc w:val="center"/>
-            </w:pPr>
-          </w:p>
-        </w:tc>
-        <w:tc>
-          <w:tcPr>
-            <w:tcW w:w="740" w:type="dxa"/>
-          </w:tcPr>
-          <w:p>
-            <w:pPr>
-              <w:jc w:val="center"/>
-            </w:pPr>
-          </w:p>
-        </w:tc>
-        <w:tc>
-          <w:tcPr>
-            <w:tcW w:w="1304" w:type="dxa"/>
-          </w:tcPr>
-          <w:p>
-            <w:pPr>
-              <w:jc w:val="center"/>
-            </w:pPr>
-          </w:p>
-        </w:tc>
-        <w:tc>
-          <w:tcPr>
-            <w:tcW w:w="1232" w:type="dxa"/>
-          </w:tcPr>
-          <w:p>
-            <w:pPr>
-              <w:jc w:val="center"/>
-            </w:pPr>
-          </w:p>
-        </w:tc>
-        <w:tc>
-          <w:tcPr>
-            <w:tcW w:w="783" w:type="dxa"/>
-          </w:tcPr>
-          <w:p>
-            <w:pPr>
-              <w:jc w:val="center"/>
-            </w:pPr>
-          </w:p>
-        </w:tc>
-        <w:tc>
-          <w:tcPr>
-            <w:tcW w:w="1810" w:type="dxa"/>
-          </w:tcPr>
-          <w:p>
-            <w:pPr>
-              <w:jc w:val="center"/>
-            </w:pPr>
-          </w:p>
-        </w:tc>
-        <w:tc>
-          <w:tcPr>
-            <w:tcW w:w="911" w:type="dxa"/>
-          </w:tcPr>
-          <w:p>
-            <w:pPr>
-              <w:jc w:val="center"/>
-            </w:pPr>
-          </w:p>
-        </w:tc>
-        <w:tc>
-          <w:tcPr>
-            <w:tcW w:w="595" w:type="dxa"/>
-          </w:tcPr>
-          <w:p>
-            <w:pPr>
-              <w:jc w:val="center"/>
-            </w:pPr>
-          </w:p>
-        </w:tc>
-      </w:tr>
     </w:tbl>
     <w:p>
       <w:pPr>
-        <w:jc w:val="center"/>
         <w:rPr>
           <w:b/>
           <w:sz w:val="32"/>
@@ -8234,7 +10274,7 @@
           <w:sz w:val="32"/>
           <w:szCs w:val="32"/>
         </w:rPr>
-        <w:t xml:space="preserve">                                                                                                                                                                                                                                                                                                                                 </w:t>
+        <w:t xml:space="preserve">                                                                                                                                                                                                                                                                                                         </w:t>
       </w:r>
     </w:p>
     <w:tbl>
@@ -8421,7 +10461,8 @@
     </w:tbl>
     <w:p/>
     <w:sectPr>
-      <w:footerReference w:type="default" r:id="rId8"/>
+      <w:headerReference w:type="default" r:id="rId28"/>
+      <w:footerReference w:type="default" r:id="rId29"/>
       <w:pgSz w:w="11906" w:h="16838"/>
       <w:pgMar w:top="720" w:right="720" w:bottom="720" w:left="720" w:header="708" w:footer="708" w:gutter="0"/>
       <w:pgNumType w:start="2"/>
@@ -8478,35 +10519,9 @@
           <w:pStyle w:val="a6"/>
           <w:jc w:val="center"/>
         </w:pPr>
-        <w:r>
-          <w:fldChar w:fldCharType="begin"/>
-        </w:r>
-        <w:r>
-          <w:instrText xml:space="preserve"> PAGE   \* MERGEFORMAT </w:instrText>
-        </w:r>
-        <w:r>
-          <w:fldChar w:fldCharType="separate"/>
-        </w:r>
-        <w:r>
-          <w:rPr>
-            <w:noProof/>
-          </w:rPr>
-          <w:t>2</w:t>
-        </w:r>
-        <w:r>
-          <w:rPr>
-            <w:noProof/>
-          </w:rPr>
-          <w:fldChar w:fldCharType="end"/>
-        </w:r>
       </w:p>
     </w:sdtContent>
   </w:sdt>
-  <w:p>
-    <w:pPr>
-      <w:pStyle w:val="a6"/>
-    </w:pPr>
-  </w:p>
 </w:ftr>
 </file>
 
@@ -8533,6 +10548,62 @@
     </w:p>
   </w:footnote>
 </w:footnotes>
+</file>
+
+<file path=word/header1.xml><?xml version="1.0" encoding="utf-8"?>
+<w:hdr xmlns:wpc="http://schemas.microsoft.com/office/word/2010/wordprocessingCanvas" xmlns:cx="http://schemas.microsoft.com/office/drawing/2014/chartex" xmlns:cx1="http://schemas.microsoft.com/office/drawing/2015/9/8/chartex" xmlns:cx2="http://schemas.microsoft.com/office/drawing/2015/10/21/chartex" xmlns:cx3="http://schemas.microsoft.com/office/drawing/2016/5/9/chartex" xmlns:cx4="http://schemas.microsoft.com/office/drawing/2016/5/10/chartex" xmlns:cx5="http://schemas.microsoft.com/office/drawing/2016/5/11/chartex" xmlns:cx6="http://schemas.microsoft.com/office/drawing/2016/5/12/chartex" xmlns:cx7="http://schemas.microsoft.com/office/drawing/2016/5/13/chartex" xmlns:cx8="http://schemas.microsoft.com/office/drawing/2016/5/14/chartex" xmlns:mc="http://schemas.openxmlformats.org/markup-compatibility/2006" xmlns:aink="http://schemas.microsoft.com/office/drawing/2016/ink" xmlns:am3d="http://schemas.microsoft.com/office/drawing/2017/model3d" xmlns:o="urn:schemas-microsoft-com:office:office" xmlns:r="http://schemas.openxmlformats.org/officeDocument/2006/relationships" xmlns:m="http://schemas.openxmlformats.org/officeDocument/2006/math" xmlns:v="urn:schemas-microsoft-com:vml" xmlns:wp14="http://schemas.microsoft.com/office/word/2010/wordprocessingDrawing" xmlns:wp="http://schemas.openxmlformats.org/drawingml/2006/wordprocessingDrawing" xmlns:w10="urn:schemas-microsoft-com:office:word" xmlns:w="http://schemas.openxmlformats.org/wordprocessingml/2006/main" xmlns:w14="http://schemas.microsoft.com/office/word/2010/wordml" xmlns:w15="http://schemas.microsoft.com/office/word/2012/wordml" xmlns:w16cid="http://schemas.microsoft.com/office/word/2016/wordml/cid" xmlns:w16se="http://schemas.microsoft.com/office/word/2015/wordml/symex" xmlns:wpg="http://schemas.microsoft.com/office/word/2010/wordprocessingGroup" xmlns:wpi="http://schemas.microsoft.com/office/word/2010/wordprocessingInk" xmlns:wne="http://schemas.microsoft.com/office/word/2006/wordml" xmlns:wps="http://schemas.microsoft.com/office/word/2010/wordprocessingShape" mc:Ignorable="w14 w15 w16se w16cid wp14">
+  <w:p>
+    <w:pPr>
+      <w:pStyle w:val="a4"/>
+      <w:jc w:val="center"/>
+    </w:pPr>
+  </w:p>
+</w:hdr>
+</file>
+
+<file path=word/header2.xml><?xml version="1.0" encoding="utf-8"?>
+<w:hdr xmlns:wpc="http://schemas.microsoft.com/office/word/2010/wordprocessingCanvas" xmlns:cx="http://schemas.microsoft.com/office/drawing/2014/chartex" xmlns:cx1="http://schemas.microsoft.com/office/drawing/2015/9/8/chartex" xmlns:cx2="http://schemas.microsoft.com/office/drawing/2015/10/21/chartex" xmlns:cx3="http://schemas.microsoft.com/office/drawing/2016/5/9/chartex" xmlns:cx4="http://schemas.microsoft.com/office/drawing/2016/5/10/chartex" xmlns:cx5="http://schemas.microsoft.com/office/drawing/2016/5/11/chartex" xmlns:cx6="http://schemas.microsoft.com/office/drawing/2016/5/12/chartex" xmlns:cx7="http://schemas.microsoft.com/office/drawing/2016/5/13/chartex" xmlns:cx8="http://schemas.microsoft.com/office/drawing/2016/5/14/chartex" xmlns:mc="http://schemas.openxmlformats.org/markup-compatibility/2006" xmlns:aink="http://schemas.microsoft.com/office/drawing/2016/ink" xmlns:am3d="http://schemas.microsoft.com/office/drawing/2017/model3d" xmlns:o="urn:schemas-microsoft-com:office:office" xmlns:r="http://schemas.openxmlformats.org/officeDocument/2006/relationships" xmlns:m="http://schemas.openxmlformats.org/officeDocument/2006/math" xmlns:v="urn:schemas-microsoft-com:vml" xmlns:wp14="http://schemas.microsoft.com/office/word/2010/wordprocessingDrawing" xmlns:wp="http://schemas.openxmlformats.org/drawingml/2006/wordprocessingDrawing" xmlns:w10="urn:schemas-microsoft-com:office:word" xmlns:w="http://schemas.openxmlformats.org/wordprocessingml/2006/main" xmlns:w14="http://schemas.microsoft.com/office/word/2010/wordml" xmlns:w15="http://schemas.microsoft.com/office/word/2012/wordml" xmlns:w16cid="http://schemas.microsoft.com/office/word/2016/wordml/cid" xmlns:w16se="http://schemas.microsoft.com/office/word/2015/wordml/symex" xmlns:wpg="http://schemas.microsoft.com/office/word/2010/wordprocessingGroup" xmlns:wpi="http://schemas.microsoft.com/office/word/2010/wordprocessingInk" xmlns:wne="http://schemas.microsoft.com/office/word/2006/wordml" xmlns:wps="http://schemas.microsoft.com/office/word/2010/wordprocessingShape" mc:Ignorable="w14 w15 w16se w16cid wp14">
+  <w:sdt>
+    <w:sdtPr>
+      <w:id w:val="-1426638706"/>
+      <w:docPartObj>
+        <w:docPartGallery w:val="Page Numbers (Top of Page)"/>
+        <w:docPartUnique/>
+      </w:docPartObj>
+    </w:sdtPr>
+    <w:sdtContent>
+      <w:p>
+        <w:pPr>
+          <w:pStyle w:val="a4"/>
+          <w:jc w:val="center"/>
+        </w:pPr>
+        <w:r>
+          <w:fldChar w:fldCharType="begin"/>
+        </w:r>
+        <w:r>
+          <w:instrText>PAGE   \* MERGEFORMAT</w:instrText>
+        </w:r>
+        <w:r>
+          <w:fldChar w:fldCharType="separate"/>
+        </w:r>
+        <w:r>
+          <w:t>2</w:t>
+        </w:r>
+        <w:r>
+          <w:fldChar w:fldCharType="end"/>
+        </w:r>
+      </w:p>
+      <w:p>
+        <w:pPr>
+          <w:jc w:val="center"/>
+        </w:pPr>
+        <w:r>
+          <w:t>RU.17701729.505100-01 34 01-1</w:t>
+        </w:r>
+      </w:p>
+    </w:sdtContent>
+  </w:sdt>
+</w:hdr>
 </file>
 
 <file path=word/numbering.xml><?xml version="1.0" encoding="utf-8"?>
@@ -10327,7 +12398,7 @@
 </file>
 
 <file path=customXml/itemProps1.xml><?xml version="1.0" encoding="utf-8"?>
-<ds:datastoreItem xmlns:ds="http://schemas.openxmlformats.org/officeDocument/2006/customXml" ds:itemID="{0BE93947-0E47-4A0C-9543-0AD867F91641}">
+<ds:datastoreItem xmlns:ds="http://schemas.openxmlformats.org/officeDocument/2006/customXml" ds:itemID="{43383C73-E216-4BF5-8F68-D879039B9EBF}">
   <ds:schemaRefs>
     <ds:schemaRef ds:uri="http://schemas.openxmlformats.org/officeDocument/2006/bibliography"/>
   </ds:schemaRefs>

</xml_diff>